<commit_message>
added DXGEM and CV maker
</commit_message>
<xml_diff>
--- a/achievements/Ooka_CV_JP_draft.docx
+++ b/achievements/Ooka_CV_JP_draft.docx
@@ -2310,19 +2310,28 @@
               <w:t xml:space="preserve">, </w:t>
             </w:r>
             <w:r>
-              <w:t>(</w:t>
-            </w:r>
-            <w:r>
               <w:rPr>
                 <w:i/>
               </w:rPr>
-              <w:t>Early View</w:t>
-            </w:r>
-            <w:r>
-              <w:t>)</w:t>
+              <w:t>18</w:t>
+            </w:r>
+            <w:r>
+              <w:t xml:space="preserve">, </w:t>
+            </w:r>
+            <w:r>
+              <w:t>e202402625</w:t>
             </w:r>
             <w:r>
               <w:t>.</w:t>
+              <w:tab/>
+            </w:r>
+            <w:hyperlink r:id="rId14">
+              <w:r>
+                <w:rPr/>
+                <w:t>(URL)</w:t>
+              </w:r>
+            </w:hyperlink>
+            <w:r>
               <w:br/>
             </w:r>
           </w:p>
@@ -2417,6 +2426,15 @@
             </w:r>
             <w:r>
               <w:t>.</w:t>
+              <w:tab/>
+            </w:r>
+            <w:hyperlink r:id="rId15">
+              <w:r>
+                <w:rPr/>
+                <w:t>(URL)</w:t>
+              </w:r>
+            </w:hyperlink>
+            <w:r>
               <w:br/>
             </w:r>
           </w:p>
@@ -2525,6 +2543,15 @@
             </w:r>
             <w:r>
               <w:t>.</w:t>
+              <w:tab/>
+            </w:r>
+            <w:hyperlink r:id="rId16">
+              <w:r>
+                <w:rPr/>
+                <w:t>(URL)</w:t>
+              </w:r>
+            </w:hyperlink>
+            <w:r>
               <w:br/>
             </w:r>
           </w:p>
@@ -2617,6 +2644,15 @@
             </w:r>
             <w:r>
               <w:t>.</w:t>
+              <w:tab/>
+            </w:r>
+            <w:hyperlink r:id="rId17">
+              <w:r>
+                <w:rPr/>
+                <w:t>(URL)</w:t>
+              </w:r>
+            </w:hyperlink>
+            <w:r>
               <w:br/>
             </w:r>
           </w:p>
@@ -2711,6 +2747,15 @@
             </w:r>
             <w:r>
               <w:t>.</w:t>
+              <w:tab/>
+            </w:r>
+            <w:hyperlink r:id="rId18">
+              <w:r>
+                <w:rPr/>
+                <w:t>(URL)</w:t>
+              </w:r>
+            </w:hyperlink>
+            <w:r>
               <w:br/>
             </w:r>
           </w:p>
@@ -2805,6 +2850,15 @@
             </w:r>
             <w:r>
               <w:t>.</w:t>
+              <w:tab/>
+            </w:r>
+            <w:hyperlink r:id="rId19">
+              <w:r>
+                <w:rPr/>
+                <w:t>(URL)</w:t>
+              </w:r>
+            </w:hyperlink>
+            <w:r>
               <w:br/>
             </w:r>
           </w:p>
@@ -2899,6 +2953,15 @@
             </w:r>
             <w:r>
               <w:t>.</w:t>
+              <w:tab/>
+            </w:r>
+            <w:hyperlink r:id="rId20">
+              <w:r>
+                <w:rPr/>
+                <w:t>(URL)</w:t>
+              </w:r>
+            </w:hyperlink>
+            <w:r>
               <w:br/>
             </w:r>
           </w:p>
@@ -2991,6 +3054,15 @@
             </w:r>
             <w:r>
               <w:t>.</w:t>
+              <w:tab/>
+            </w:r>
+            <w:hyperlink r:id="rId21">
+              <w:r>
+                <w:rPr/>
+                <w:t>(URL)</w:t>
+              </w:r>
+            </w:hyperlink>
+            <w:r>
               <w:br/>
             </w:r>
           </w:p>
@@ -3097,6 +3169,15 @@
             </w:r>
             <w:r>
               <w:t>.</w:t>
+              <w:tab/>
+            </w:r>
+            <w:hyperlink r:id="rId22">
+              <w:r>
+                <w:rPr/>
+                <w:t>(URL)</w:t>
+              </w:r>
+            </w:hyperlink>
+            <w:r>
               <w:br/>
             </w:r>
           </w:p>
@@ -3191,6 +3272,15 @@
             </w:r>
             <w:r>
               <w:t>.</w:t>
+              <w:tab/>
+            </w:r>
+            <w:hyperlink r:id="rId23">
+              <w:r>
+                <w:rPr/>
+                <w:t>(URL)</w:t>
+              </w:r>
+            </w:hyperlink>
+            <w:r>
               <w:br/>
             </w:r>
           </w:p>
@@ -3285,6 +3375,15 @@
             </w:r>
             <w:r>
               <w:t>.</w:t>
+              <w:tab/>
+            </w:r>
+            <w:hyperlink r:id="rId24">
+              <w:r>
+                <w:rPr/>
+                <w:t>(URL)</w:t>
+              </w:r>
+            </w:hyperlink>
+            <w:r>
               <w:br/>
             </w:r>
           </w:p>
@@ -3377,6 +3476,15 @@
             </w:r>
             <w:r>
               <w:t>.</w:t>
+              <w:tab/>
+            </w:r>
+            <w:hyperlink r:id="rId25">
+              <w:r>
+                <w:rPr/>
+                <w:t>(URL)</w:t>
+              </w:r>
+            </w:hyperlink>
+            <w:r>
               <w:br/>
             </w:r>
           </w:p>
@@ -3485,6 +3593,15 @@
             </w:r>
             <w:r>
               <w:t>.</w:t>
+              <w:tab/>
+            </w:r>
+            <w:hyperlink r:id="rId26">
+              <w:r>
+                <w:rPr/>
+                <w:t>(URL)</w:t>
+              </w:r>
+            </w:hyperlink>
+            <w:r>
               <w:br/>
             </w:r>
           </w:p>
@@ -3591,6 +3708,15 @@
             </w:r>
             <w:r>
               <w:t>.</w:t>
+              <w:tab/>
+            </w:r>
+            <w:hyperlink r:id="rId27">
+              <w:r>
+                <w:rPr/>
+                <w:t>(URL)</w:t>
+              </w:r>
+            </w:hyperlink>
+            <w:r>
               <w:br/>
             </w:r>
           </w:p>
@@ -3685,6 +3811,15 @@
             </w:r>
             <w:r>
               <w:t>.</w:t>
+              <w:tab/>
+            </w:r>
+            <w:hyperlink r:id="rId28">
+              <w:r>
+                <w:rPr/>
+                <w:t>(URL)</w:t>
+              </w:r>
+            </w:hyperlink>
+            <w:r>
               <w:br/>
             </w:r>
           </w:p>
@@ -3777,6 +3912,15 @@
             </w:r>
             <w:r>
               <w:t>.</w:t>
+              <w:tab/>
+            </w:r>
+            <w:hyperlink r:id="rId29">
+              <w:r>
+                <w:rPr/>
+                <w:t>(URL)</w:t>
+              </w:r>
+            </w:hyperlink>
+            <w:r>
               <w:br/>
             </w:r>
           </w:p>
@@ -3871,6 +4015,15 @@
             </w:r>
             <w:r>
               <w:t>.</w:t>
+              <w:tab/>
+            </w:r>
+            <w:hyperlink r:id="rId28">
+              <w:r>
+                <w:rPr/>
+                <w:t>(URL)</w:t>
+              </w:r>
+            </w:hyperlink>
+            <w:r>
               <w:br/>
             </w:r>
           </w:p>
@@ -3979,6 +4132,15 @@
             </w:r>
             <w:r>
               <w:t>.</w:t>
+              <w:tab/>
+            </w:r>
+            <w:hyperlink r:id="rId30">
+              <w:r>
+                <w:rPr/>
+                <w:t>(URL)</w:t>
+              </w:r>
+            </w:hyperlink>
+            <w:r>
               <w:br/>
             </w:r>
           </w:p>
@@ -4071,6 +4233,15 @@
             </w:r>
             <w:r>
               <w:t>.</w:t>
+              <w:tab/>
+            </w:r>
+            <w:hyperlink r:id="rId31">
+              <w:r>
+                <w:rPr/>
+                <w:t>(URL)</w:t>
+              </w:r>
+            </w:hyperlink>
+            <w:r>
               <w:br/>
             </w:r>
           </w:p>
@@ -4165,6 +4336,15 @@
             </w:r>
             <w:r>
               <w:t>.</w:t>
+              <w:tab/>
+            </w:r>
+            <w:hyperlink r:id="rId32">
+              <w:r>
+                <w:rPr/>
+                <w:t>(URL)</w:t>
+              </w:r>
+            </w:hyperlink>
+            <w:r>
               <w:br/>
             </w:r>
           </w:p>
@@ -4259,6 +4439,15 @@
             </w:r>
             <w:r>
               <w:t>.</w:t>
+              <w:tab/>
+            </w:r>
+            <w:hyperlink r:id="rId33">
+              <w:r>
+                <w:rPr/>
+                <w:t>(URL)</w:t>
+              </w:r>
+            </w:hyperlink>
+            <w:r>
               <w:br/>
             </w:r>
           </w:p>
@@ -4351,6 +4540,15 @@
             </w:r>
             <w:r>
               <w:t>.</w:t>
+              <w:tab/>
+            </w:r>
+            <w:hyperlink r:id="rId34">
+              <w:r>
+                <w:rPr/>
+                <w:t>(URL)</w:t>
+              </w:r>
+            </w:hyperlink>
+            <w:r>
               <w:br/>
             </w:r>
           </w:p>
@@ -4443,6 +4641,15 @@
             </w:r>
             <w:r>
               <w:t>.</w:t>
+              <w:tab/>
+            </w:r>
+            <w:hyperlink r:id="rId35">
+              <w:r>
+                <w:rPr/>
+                <w:t>(URL)</w:t>
+              </w:r>
+            </w:hyperlink>
+            <w:r>
               <w:br/>
             </w:r>
           </w:p>
@@ -4535,6 +4742,15 @@
             </w:r>
             <w:r>
               <w:t>.</w:t>
+              <w:tab/>
+            </w:r>
+            <w:hyperlink r:id="rId36">
+              <w:r>
+                <w:rPr/>
+                <w:t>(URL)</w:t>
+              </w:r>
+            </w:hyperlink>
+            <w:r>
               <w:br/>
             </w:r>
           </w:p>
@@ -4627,6 +4843,15 @@
             </w:r>
             <w:r>
               <w:t>.</w:t>
+              <w:tab/>
+            </w:r>
+            <w:hyperlink r:id="rId37">
+              <w:r>
+                <w:rPr/>
+                <w:t>(URL)</w:t>
+              </w:r>
+            </w:hyperlink>
+            <w:r>
               <w:br/>
             </w:r>
           </w:p>
@@ -4719,6 +4944,15 @@
             </w:r>
             <w:r>
               <w:t>.</w:t>
+              <w:tab/>
+            </w:r>
+            <w:hyperlink r:id="rId38">
+              <w:r>
+                <w:rPr/>
+                <w:t>(URL)</w:t>
+              </w:r>
+            </w:hyperlink>
+            <w:r>
               <w:br/>
             </w:r>
           </w:p>
@@ -4824,6 +5058,15 @@
             </w:r>
             <w:r>
               <w:t>.</w:t>
+              <w:tab/>
+            </w:r>
+            <w:hyperlink r:id="rId39">
+              <w:r>
+                <w:rPr/>
+                <w:t>(URL)</w:t>
+              </w:r>
+            </w:hyperlink>
+            <w:r>
               <w:br/>
             </w:r>
           </w:p>
@@ -4916,6 +5159,15 @@
             </w:r>
             <w:r>
               <w:t>.</w:t>
+              <w:tab/>
+            </w:r>
+            <w:hyperlink r:id="rId40">
+              <w:r>
+                <w:rPr/>
+                <w:t>(URL)</w:t>
+              </w:r>
+            </w:hyperlink>
+            <w:r>
               <w:br/>
             </w:r>
           </w:p>
@@ -5008,6 +5260,15 @@
             </w:r>
             <w:r>
               <w:t>.</w:t>
+              <w:tab/>
+            </w:r>
+            <w:hyperlink r:id="rId41">
+              <w:r>
+                <w:rPr/>
+                <w:t>(URL)</w:t>
+              </w:r>
+            </w:hyperlink>
+            <w:r>
               <w:br/>
             </w:r>
           </w:p>
@@ -10347,14 +10608,14 @@
           <w:p>
             <w:r/>
             <w:r>
-              <w:t>日本学術振興会 科学研究費助成事業 学術変革領域研究(A)</w:t>
+              <w:t>文部科学省 データ創出・活用型マテリアル研究開発プロジェクト（DxMT）</w:t>
               <w:br/>
             </w:r>
             <w:r>
               <w:t xml:space="preserve"> 「</w:t>
             </w:r>
             <w:r>
-              <w:t>化学班：CO環境で駆動される前駆代謝システムの実証</w:t>
+              <w:t>再生可能エネルギー最大導入に向けた電気化学材料研究拠点</w:t>
             </w:r>
             <w:r>
               <w:t>」</w:t>
@@ -10364,7 +10625,7 @@
             </w:r>
             <w:r>
               <w:br/>
-              <w:t>(2022 - 2027, 252,810,000 円)</w:t>
+              <w:t>(2025 - 2028, 21,000,000 円)</w:t>
               <w:br/>
             </w:r>
           </w:p>
@@ -10389,6 +10650,58 @@
           <w:p>
             <w:r>
               <w:t>2.</w:t>
+            </w:r>
+          </w:p>
+        </w:tc>
+        <w:tc>
+          <w:tcPr>
+            <w:tcW w:type="dxa" w:w="8220"/>
+          </w:tcPr>
+          <w:p>
+            <w:r/>
+            <w:r>
+              <w:t>日本学術振興会 科学研究費助成事業 学術変革領域研究(A)</w:t>
+              <w:br/>
+            </w:r>
+            <w:r>
+              <w:t xml:space="preserve"> 「</w:t>
+            </w:r>
+            <w:r>
+              <w:t>化学班：CO環境で駆動される前駆代謝システムの実証</w:t>
+            </w:r>
+            <w:r>
+              <w:t>」</w:t>
+            </w:r>
+            <w:r>
+              <w:t xml:space="preserve"> </w:t>
+            </w:r>
+            <w:r>
+              <w:br/>
+              <w:t>(2022 - 2027, 252,810,000 円)</w:t>
+              <w:br/>
+            </w:r>
+          </w:p>
+        </w:tc>
+      </w:tr>
+    </w:tbl>
+    <w:tbl>
+      <w:tblPr>
+        <w:tblW w:type="auto" w:w="0"/>
+        <w:tblLayout w:type="fixed"/>
+        <w:tblLook w:firstColumn="1" w:firstRow="1" w:lastColumn="0" w:lastRow="0" w:noHBand="0" w:noVBand="1" w:val="04A0"/>
+      </w:tblPr>
+      <w:tblGrid>
+        <w:gridCol w:w="4535"/>
+        <w:gridCol w:w="4535"/>
+      </w:tblGrid>
+      <w:tr>
+        <w:tc>
+          <w:tcPr>
+            <w:tcW w:type="dxa" w:w="850"/>
+          </w:tcPr>
+          <w:p>
+            <w:r>
+              <w:t>3.</w:t>
             </w:r>
           </w:p>
         </w:tc>

</xml_diff>

<commit_message>
added yatsuzuka san ACS Catal
</commit_message>
<xml_diff>
--- a/achievements/Ooka_CV_JP_draft.docx
+++ b/achievements/Ooka_CV_JP_draft.docx
@@ -2234,7 +2234,7 @@
           <w:sz w:val="28"/>
           <w:u w:val="single"/>
         </w:rPr>
-        <w:t>原著論文: 26 報</w:t>
+        <w:t>原著論文: 29 報</w:t>
       </w:r>
     </w:p>
     <w:tbl>
@@ -2264,7 +2264,9 @@
           </w:tcPr>
           <w:p>
             <w:r/>
-            <w:r/>
+            <w:r>
+              <w:t xml:space="preserve">Koichi Yatsuzuka, Shuang Kong, Kiyohiro Adachi, Ailong Li, Daisuke Hashizume, Ryuhei Nakamura*, </w:t>
+            </w:r>
             <w:r>
               <w:rPr>
                 <w:rFonts w:ascii="Arial" w:hAnsi="Arial"/>
@@ -2274,13 +2276,13 @@
               <w:t>Hideshi Ooka</w:t>
             </w:r>
             <w:r>
-              <w:t>*, Tomoharu Suda, Koichi Yatsuzuka, Ryuhei Nakamura</w:t>
+              <w:t>*</w:t>
             </w:r>
             <w:r>
               <w:t xml:space="preserve"> "</w:t>
             </w:r>
             <w:r>
-              <w:t>Thermoneutrality is Not Necessary to Maximize Oxygen Evolution Reaction Rates</w:t>
+              <w:t>Influence of Electrolyte Cations on the Oxygen Evolution Reaction of Nanochanneled Manganese Oxide</w:t>
             </w:r>
             <w:r>
               <w:t>"</w:t>
@@ -2294,7 +2296,7 @@
                 <w:b/>
                 <w:i/>
               </w:rPr>
-              <w:t>ChemSusChem</w:t>
+              <w:t>ACS Catal.</w:t>
             </w:r>
             <w:r>
               <w:t xml:space="preserve">, </w:t>
@@ -2304,22 +2306,22 @@
                 <w:rFonts w:ascii="Arial" w:hAnsi="Arial"/>
                 <w:b/>
               </w:rPr>
-              <w:t>2025</w:t>
+              <w:t>2026</w:t>
             </w:r>
             <w:r>
               <w:t xml:space="preserve">, </w:t>
             </w:r>
             <w:r>
+              <w:t>(</w:t>
+            </w:r>
+            <w:r>
               <w:rPr>
                 <w:i/>
               </w:rPr>
-              <w:t>18</w:t>
-            </w:r>
-            <w:r>
-              <w:t xml:space="preserve">, </w:t>
-            </w:r>
-            <w:r>
-              <w:t>e202402625</w:t>
+              <w:t>Accepted</w:t>
+            </w:r>
+            <w:r>
+              <w:t>)</w:t>
             </w:r>
             <w:r>
               <w:t>.</w:t>
@@ -2365,9 +2367,7 @@
           </w:tcPr>
           <w:p>
             <w:r/>
-            <w:r>
-              <w:t xml:space="preserve">Mayumi Seto*, Risa Sasaki, </w:t>
-            </w:r>
+            <w:r/>
             <w:r>
               <w:rPr>
                 <w:rFonts w:ascii="Arial" w:hAnsi="Arial"/>
@@ -2377,13 +2377,13 @@
               <w:t>Hideshi Ooka</w:t>
             </w:r>
             <w:r>
-              <w:t>, Ryuhei Nakamura</w:t>
+              <w:t>*, Tomoharu Suda, Koichi Yatsuzuka, Ryuhei Nakamura</w:t>
             </w:r>
             <w:r>
               <w:t xml:space="preserve"> "</w:t>
             </w:r>
             <w:r>
-              <w:t>Thermodynamics Underpinning the Microbial Community-Level Nitrogen Energy Metabolism</w:t>
+              <w:t>Thermoneutrality Is Not Necessary to Maximize Oxygen Evolution Reaction Rates</w:t>
             </w:r>
             <w:r>
               <w:t>"</w:t>
@@ -2397,7 +2397,7 @@
                 <w:b/>
                 <w:i/>
               </w:rPr>
-              <w:t>Environ. Microbiol.</w:t>
+              <w:t>ChemSusChem</w:t>
             </w:r>
             <w:r>
               <w:t xml:space="preserve">, </w:t>
@@ -2416,13 +2416,13 @@
               <w:rPr>
                 <w:i/>
               </w:rPr>
-              <w:t>27</w:t>
+              <w:t>18</w:t>
             </w:r>
             <w:r>
               <w:t xml:space="preserve">, </w:t>
             </w:r>
             <w:r>
-              <w:t>e70055</w:t>
+              <w:t>e202402625</w:t>
             </w:r>
             <w:r>
               <w:t>.</w:t>
@@ -2469,7 +2469,7 @@
           <w:p>
             <w:r/>
             <w:r>
-              <w:t xml:space="preserve">Ailong Li*, Shuang Kong, Kiyohiro Adachi, </w:t>
+              <w:t xml:space="preserve">Ailong Li*, </w:t>
             </w:r>
             <w:r>
               <w:rPr>
@@ -2480,27 +2480,13 @@
               <w:t>Hideshi Ooka</w:t>
             </w:r>
             <w:r>
-              <w:t>, Kazuna Fushimi, Qike Jiang, Hironori Ofuchi, Satoru Hamamoto, Masaki Oura, Kotaro Higashi, Takuma Kaneko, Tomoya Uruga, Naomi Kawamura, Daisuke Hashizume, Ryuhei Nakamura*</w:t>
+              <w:t>, Shuang Kong, Kiyohiro Adachi, Yuchen Zhang, Kazuna Fushimi, Satoru Hamamoto, Masaki Oura, Sun Hee Kim, Daisuke Hashizume, Ryuhei Nakamura*</w:t>
             </w:r>
             <w:r>
               <w:t xml:space="preserve"> "</w:t>
             </w:r>
             <w:r>
-              <w:rPr>
-                <w:vertAlign w:val="subscript"/>
-              </w:rPr>
-            </w:r>
-            <w:r>
-              <w:t>Atomically Dispersed Hexavalent Iridium Oxide From MnO</w:t>
-            </w:r>
-            <w:r>
-              <w:rPr>
-                <w:vertAlign w:val="subscript"/>
-              </w:rPr>
-              <w:t>2</w:t>
-            </w:r>
-            <w:r>
-              <w:t xml:space="preserve"> Reduction for Oxygen Evolution Catalysis</w:t>
+              <w:t>Oxygen Evolution Electrocatalysis Resilient to Voltage Fluctuations</w:t>
             </w:r>
             <w:r>
               <w:t>"</w:t>
@@ -2514,7 +2500,7 @@
                 <w:b/>
                 <w:i/>
               </w:rPr>
-              <w:t>Science</w:t>
+              <w:t>Nat. Sustain.</w:t>
             </w:r>
             <w:r>
               <w:t xml:space="preserve">, </w:t>
@@ -2524,7 +2510,7 @@
                 <w:rFonts w:ascii="Arial" w:hAnsi="Arial"/>
                 <w:b/>
               </w:rPr>
-              <w:t>2024</w:t>
+              <w:t>2025</w:t>
             </w:r>
             <w:r>
               <w:t xml:space="preserve">, </w:t>
@@ -2533,13 +2519,13 @@
               <w:rPr>
                 <w:i/>
               </w:rPr>
-              <w:t>384</w:t>
+              <w:t>8</w:t>
             </w:r>
             <w:r>
               <w:t xml:space="preserve">, </w:t>
             </w:r>
             <w:r>
-              <w:t>666-670</w:t>
+              <w:t>1533-1540</w:t>
             </w:r>
             <w:r>
               <w:t>.</w:t>
@@ -2585,7 +2571,9 @@
           </w:tcPr>
           <w:p>
             <w:r/>
-            <w:r/>
+            <w:r>
+              <w:t xml:space="preserve">Taejung Lim*, </w:t>
+            </w:r>
             <w:r>
               <w:rPr>
                 <w:rFonts w:ascii="Arial" w:hAnsi="Arial"/>
@@ -2595,13 +2583,13 @@
               <w:t>Hideshi Ooka</w:t>
             </w:r>
             <w:r>
-              <w:t>*, Marie E. Wintzer, Hirokazu Komatsu, Tomoharu Suda, Kiyohiro Adachi, Ailong Li, Shuang Kong, Daisuke Hashizume, Atsushi Mochizuki, Ryuhei Nakamura*</w:t>
+              <w:t>, Yuhang Yu, Takeharu Murakami, Satoshi Wada, Ryuhei Nakamura*</w:t>
             </w:r>
             <w:r>
               <w:t xml:space="preserve"> "</w:t>
             </w:r>
             <w:r>
-              <w:t>Microkinetic Model to Rationalize the Lifetime of Electrocatalysis: Tradeoff Between Activity and Stability</w:t>
+              <w:t>Hydration Entropy of Cations Regulates Chloride Ion Diffusion During Electrochemical Chlorine Evolution</w:t>
             </w:r>
             <w:r>
               <w:t>"</w:t>
@@ -2615,7 +2603,7 @@
                 <w:b/>
                 <w:i/>
               </w:rPr>
-              <w:t>J. Phys. Chem. Lett.</w:t>
+              <w:t>Nat. Chem.</w:t>
             </w:r>
             <w:r>
               <w:t xml:space="preserve">, </w:t>
@@ -2625,22 +2613,21 @@
                 <w:rFonts w:ascii="Arial" w:hAnsi="Arial"/>
                 <w:b/>
               </w:rPr>
-              <w:t>2024</w:t>
+              <w:t>2025</w:t>
             </w:r>
             <w:r>
               <w:t xml:space="preserve">, </w:t>
             </w:r>
             <w:r>
+              <w:t>(</w:t>
+            </w:r>
+            <w:r>
               <w:rPr>
                 <w:i/>
               </w:rPr>
-              <w:t>15</w:t>
-            </w:r>
-            <w:r>
-              <w:t xml:space="preserve">, </w:t>
-            </w:r>
-            <w:r>
-              <w:t>10079-10085</w:t>
+            </w:r>
+            <w:r>
+              <w:t>)</w:t>
             </w:r>
             <w:r>
               <w:t>.</w:t>
@@ -2687,7 +2674,7 @@
           <w:p>
             <w:r/>
             <w:r>
-              <w:t xml:space="preserve">Hye-Eun Lee*, Tomoyo Okumura, </w:t>
+              <w:t xml:space="preserve">Mayumi Seto*, Risa Sasaki, </w:t>
             </w:r>
             <w:r>
               <w:rPr>
@@ -2698,13 +2685,13 @@
               <w:t>Hideshi Ooka</w:t>
             </w:r>
             <w:r>
-              <w:t>, Kiyohiro Adachi, Takaaki Hikima, Kunio Hirata, Yoshiaki Kawano, Hiroaki Matsuura, Masaki Yamamoto, Masahiro Yamamoto, Akira Yamaguchi, Ji-Eun Lee, Ki Tae Nam, Daisuke Hashizume, Shawn McGlynn, Ryuhei Nakamura*</w:t>
+              <w:t>, Ryuhei Nakamura</w:t>
             </w:r>
             <w:r>
               <w:t xml:space="preserve"> "</w:t>
             </w:r>
             <w:r>
-              <w:t>Osmotic Energy Conversion in Deep-Sea Hydrothermal Vents</w:t>
+              <w:t>Thermodynamics Underpinning the Microbial Community-Level Nitrogen Energy Metabolism</w:t>
             </w:r>
             <w:r>
               <w:t>"</w:t>
@@ -2718,7 +2705,7 @@
                 <w:b/>
                 <w:i/>
               </w:rPr>
-              <w:t>Nat. Commun.</w:t>
+              <w:t>Environ. Microbiol.</w:t>
             </w:r>
             <w:r>
               <w:t xml:space="preserve">, </w:t>
@@ -2728,7 +2715,7 @@
                 <w:rFonts w:ascii="Arial" w:hAnsi="Arial"/>
                 <w:b/>
               </w:rPr>
-              <w:t>2024</w:t>
+              <w:t>2025</w:t>
             </w:r>
             <w:r>
               <w:t xml:space="preserve">, </w:t>
@@ -2737,13 +2724,13 @@
               <w:rPr>
                 <w:i/>
               </w:rPr>
-              <w:t>15</w:t>
+              <w:t>27</w:t>
             </w:r>
             <w:r>
               <w:t xml:space="preserve">, </w:t>
             </w:r>
             <w:r>
-              <w:t>8193</w:t>
+              <w:t>e70055</w:t>
             </w:r>
             <w:r>
               <w:t>.</w:t>
@@ -2790,7 +2777,7 @@
           <w:p>
             <w:r/>
             <w:r>
-              <w:t xml:space="preserve">Shuang Kong, Ailong Li*, Jun Long, Kiyohiro Adachi, Daisuke Hashizume, Qike Jiang, Kazuna Fushimi, </w:t>
+              <w:t xml:space="preserve">Ailong Li*, Shuang Kong, Kiyohiro Adachi, </w:t>
             </w:r>
             <w:r>
               <w:rPr>
@@ -2801,13 +2788,27 @@
               <w:t>Hideshi Ooka</w:t>
             </w:r>
             <w:r>
-              <w:t>, Jianping Xiao*, Ryuhei Nakamura*</w:t>
+              <w:t>, Kazuna Fushimi, Qike Jiang, Hironori Ofuchi, Satoru Hamamoto, Masaki Oura, Kotaro Higashi, Takuma Kaneko, Tomoya Uruga, Naomi Kawamura, Daisuke Hashizume, Ryuhei Nakamura*</w:t>
             </w:r>
             <w:r>
               <w:t xml:space="preserve"> "</w:t>
             </w:r>
             <w:r>
-              <w:t>Acid-Stable Manganese Oxides for Proton Exchange Membrane Water Electrolysis</w:t>
+              <w:rPr>
+                <w:vertAlign w:val="subscript"/>
+              </w:rPr>
+            </w:r>
+            <w:r>
+              <w:t>Atomically Dispersed Hexavalent Iridium Oxide From MnO</w:t>
+            </w:r>
+            <w:r>
+              <w:rPr>
+                <w:vertAlign w:val="subscript"/>
+              </w:rPr>
+              <w:t>2</w:t>
+            </w:r>
+            <w:r>
+              <w:t xml:space="preserve"> Reduction for Oxygen Evolution Catalysis</w:t>
             </w:r>
             <w:r>
               <w:t>"</w:t>
@@ -2821,7 +2822,7 @@
                 <w:b/>
                 <w:i/>
               </w:rPr>
-              <w:t>Nat. Catal.</w:t>
+              <w:t>Science</w:t>
             </w:r>
             <w:r>
               <w:t xml:space="preserve">, </w:t>
@@ -2840,13 +2841,13 @@
               <w:rPr>
                 <w:i/>
               </w:rPr>
-              <w:t>7</w:t>
+              <w:t>384</w:t>
             </w:r>
             <w:r>
               <w:t xml:space="preserve">, </w:t>
             </w:r>
             <w:r>
-              <w:t>252-261</w:t>
+              <w:t>666-670</w:t>
             </w:r>
             <w:r>
               <w:t>.</w:t>
@@ -2892,9 +2893,7 @@
           </w:tcPr>
           <w:p>
             <w:r/>
-            <w:r>
-              <w:t xml:space="preserve">Yoko Chiba*+, </w:t>
-            </w:r>
+            <w:r/>
             <w:r>
               <w:rPr>
                 <w:rFonts w:ascii="Arial" w:hAnsi="Arial"/>
@@ -2904,13 +2903,13 @@
               <w:t>Hideshi Ooka</w:t>
             </w:r>
             <w:r>
-              <w:t>*+, Marie E. Wintzer, Nao Tsunematsu, Takehiro Suzuki, Naoshi Dohmae, Ryuhei Nakamura</w:t>
+              <w:t>*, Marie E. Wintzer, Hirokazu Komatsu, Tomoharu Suda, Kiyohiro Adachi, Ailong Li, Shuang Kong, Daisuke Hashizume, Atsushi Mochizuki, Ryuhei Nakamura*</w:t>
             </w:r>
             <w:r>
               <w:t xml:space="preserve"> "</w:t>
             </w:r>
             <w:r>
-              <w:t>Diverse Phosphoserine Phosphatases Exhibit Maximum Activity at an Intermediate Binding Affinity in Accord With the Sabatier Principle of Catalysis</w:t>
+              <w:t>Microkinetic Model to Rationalize the Lifetime of Electrocatalysis: Tradeoff Between Activity and Stability</w:t>
             </w:r>
             <w:r>
               <w:t>"</w:t>
@@ -2924,7 +2923,7 @@
                 <w:b/>
                 <w:i/>
               </w:rPr>
-              <w:t>Angew. Chem. Int. Ed.</w:t>
+              <w:t>J. Phys. Chem. Lett.</w:t>
             </w:r>
             <w:r>
               <w:t xml:space="preserve">, </w:t>
@@ -2943,13 +2942,13 @@
               <w:rPr>
                 <w:i/>
               </w:rPr>
-              <w:t>63</w:t>
+              <w:t>15</w:t>
             </w:r>
             <w:r>
               <w:t xml:space="preserve">, </w:t>
             </w:r>
             <w:r>
-              <w:t>e202318635</w:t>
+              <w:t>10079-10085</w:t>
             </w:r>
             <w:r>
               <w:t>.</w:t>
@@ -2995,7 +2994,9 @@
           </w:tcPr>
           <w:p>
             <w:r/>
-            <w:r/>
+            <w:r>
+              <w:t xml:space="preserve">Shuang Kong, Ailong Li*, Jun Long, Kiyohiro Adachi, Daisuke Hashizume, Qike Jiang, Kazuna Fushimi, </w:t>
+            </w:r>
             <w:r>
               <w:rPr>
                 <w:rFonts w:ascii="Arial" w:hAnsi="Arial"/>
@@ -3005,13 +3006,13 @@
               <w:t>Hideshi Ooka</w:t>
             </w:r>
             <w:r>
-              <w:t>*, Yoko Chiba, Ryuhei Nakamura</w:t>
+              <w:t>, Jianping Xiao*, Ryuhei Nakamura*</w:t>
             </w:r>
             <w:r>
               <w:t xml:space="preserve"> "</w:t>
             </w:r>
             <w:r>
-              <w:t>Thermodynamic Principle to Enhance Enzymatic Activity Using the Substrate Affinity</w:t>
+              <w:t>Acid-Stable Manganese Oxides for Proton Exchange Membrane Water Electrolysis</w:t>
             </w:r>
             <w:r>
               <w:t>"</w:t>
@@ -3025,7 +3026,7 @@
                 <w:b/>
                 <w:i/>
               </w:rPr>
-              <w:t>Nat. Commun.</w:t>
+              <w:t>Nat. Catal.</w:t>
             </w:r>
             <w:r>
               <w:t xml:space="preserve">, </w:t>
@@ -3035,7 +3036,7 @@
                 <w:rFonts w:ascii="Arial" w:hAnsi="Arial"/>
                 <w:b/>
               </w:rPr>
-              <w:t>2023</w:t>
+              <w:t>2024</w:t>
             </w:r>
             <w:r>
               <w:t xml:space="preserve">, </w:t>
@@ -3044,13 +3045,13 @@
               <w:rPr>
                 <w:i/>
               </w:rPr>
-              <w:t>141</w:t>
+              <w:t>7</w:t>
             </w:r>
             <w:r>
               <w:t xml:space="preserve">, </w:t>
             </w:r>
             <w:r>
-              <w:t>4860</w:t>
+              <w:t>252-261</w:t>
             </w:r>
             <w:r>
               <w:t>.</w:t>
@@ -3097,7 +3098,7 @@
           <w:p>
             <w:r/>
             <w:r>
-              <w:t xml:space="preserve">Koichi Yatsuzuka, Kiyohiro Adachi, Daisuke Hashizume, Ryuhei Nakamura*, </w:t>
+              <w:t xml:space="preserve">Yoko Chiba*+, </w:t>
             </w:r>
             <w:r>
               <w:rPr>
@@ -3108,26 +3109,14 @@
               <w:t>Hideshi Ooka</w:t>
             </w:r>
             <w:r>
-              <w:t>*</w:t>
+              <w:t>*+, Marie E. Wintzer, Nao Tsunematsu, Takehiro Suzuki, Naoshi Dohmae, Ryuhei Nakamura</w:t>
             </w:r>
             <w:r>
               <w:t xml:space="preserve"> "</w:t>
             </w:r>
             <w:r>
-              <w:rPr>
-                <w:vertAlign w:val="subscript"/>
-              </w:rPr>
-            </w:r>
-            <w:r>
-              <w:t>A Non-Rate-Determining Redox Process Dictates the Oxygen Evolution Tafel Slope of MnO</w:t>
-            </w:r>
-            <w:r>
-              <w:rPr>
-                <w:vertAlign w:val="subscript"/>
-              </w:rPr>
-              <w:t>2</w:t>
-            </w:r>
-            <w:r/>
+              <w:t>Rationalizing the Influence of the Binding Affinity on the Activity of Phosphoserine Phosphatases</w:t>
+            </w:r>
             <w:r>
               <w:t>"</w:t>
             </w:r>
@@ -3140,7 +3129,7 @@
                 <w:b/>
                 <w:i/>
               </w:rPr>
-              <w:t>J. Phys. Chem. C</w:t>
+              <w:t>Angew. Chem. Int. Ed.</w:t>
             </w:r>
             <w:r>
               <w:t xml:space="preserve">, </w:t>
@@ -3150,7 +3139,7 @@
                 <w:rFonts w:ascii="Arial" w:hAnsi="Arial"/>
                 <w:b/>
               </w:rPr>
-              <w:t>2023</w:t>
+              <w:t>2024</w:t>
             </w:r>
             <w:r>
               <w:t xml:space="preserve">, </w:t>
@@ -3159,13 +3148,13 @@
               <w:rPr>
                 <w:i/>
               </w:rPr>
-              <w:t>127</w:t>
+              <w:t>63</w:t>
             </w:r>
             <w:r>
               <w:t xml:space="preserve">, </w:t>
             </w:r>
             <w:r>
-              <w:t>22457-22463</w:t>
+              <w:t>e202318635</w:t>
             </w:r>
             <w:r>
               <w:t>.</w:t>
@@ -3212,7 +3201,7 @@
           <w:p>
             <w:r/>
             <w:r>
-              <w:t xml:space="preserve">Daoping He*, </w:t>
+              <w:t xml:space="preserve">Hye-Eun Lee*, Tomoyo Okumura, </w:t>
             </w:r>
             <w:r>
               <w:rPr>
@@ -3223,13 +3212,13 @@
               <w:t>Hideshi Ooka</w:t>
             </w:r>
             <w:r>
-              <w:t>, Yamei Li, Yujeong Kim, Akira Yamaguchi, Kiyohiro Adachi, Daisuke Hashizume, Naohiro Yoshida, Sakae Toyoda, Sun Hee Kim, Ryuhei Nakamura*</w:t>
+              <w:t>, Kiyohiro Adachi, Takaaki Hikima, Kunio Hirata, Yoshiaki Kawano, Hiroaki Matsuura, Masaki Yamamoto, Masahiro Yamamoto, Akira Yamaguchi, Ji-Eun Lee, Ki Tae Nam, Daisuke Hashizume, Shawn McGlynn, Ryuhei Nakamura*</w:t>
             </w:r>
             <w:r>
               <w:t xml:space="preserve"> "</w:t>
             </w:r>
             <w:r>
-              <w:t>Regulation of the Electrocatalytic Nitrogen Cycle Based on Sequential Proton-Electron Transfer</w:t>
+              <w:t>Osmotic Energy Conversion in Deep-Sea Hydrothermal Vents</w:t>
             </w:r>
             <w:r>
               <w:t>"</w:t>
@@ -3243,7 +3232,7 @@
                 <w:b/>
                 <w:i/>
               </w:rPr>
-              <w:t>Nat. Catal.</w:t>
+              <w:t>Nat. Commun.</w:t>
             </w:r>
             <w:r>
               <w:t xml:space="preserve">, </w:t>
@@ -3253,7 +3242,7 @@
                 <w:rFonts w:ascii="Arial" w:hAnsi="Arial"/>
                 <w:b/>
               </w:rPr>
-              <w:t>2022</w:t>
+              <w:t>2024</w:t>
             </w:r>
             <w:r>
               <w:t xml:space="preserve">, </w:t>
@@ -3262,13 +3251,13 @@
               <w:rPr>
                 <w:i/>
               </w:rPr>
-              <w:t>5</w:t>
+              <w:t>15</w:t>
             </w:r>
             <w:r>
               <w:t xml:space="preserve">, </w:t>
             </w:r>
             <w:r>
-              <w:t>798-806</w:t>
+              <w:t>8193</w:t>
             </w:r>
             <w:r>
               <w:t>.</w:t>
@@ -3314,9 +3303,7 @@
           </w:tcPr>
           <w:p>
             <w:r/>
-            <w:r>
-              <w:t xml:space="preserve">Ailong Li, Shuang Kong, Chenxi Guo, </w:t>
-            </w:r>
+            <w:r/>
             <w:r>
               <w:rPr>
                 <w:rFonts w:ascii="Arial" w:hAnsi="Arial"/>
@@ -3326,13 +3313,13 @@
               <w:t>Hideshi Ooka</w:t>
             </w:r>
             <w:r>
-              <w:t>, Kiyohiro Adachi, Daisuke Hashizume, Qike Jiang, Hongxian Han, Jianping Xiao*, Ryuhei Nakamura*</w:t>
+              <w:t>*, Yoko Chiba, Ryuhei Nakamura</w:t>
             </w:r>
             <w:r>
               <w:t xml:space="preserve"> "</w:t>
             </w:r>
             <w:r>
-              <w:t>Enhancing the Stability of Cobalt Spinel Oxide Towards Sustainable Oxygen Evolution in Acid</w:t>
+              <w:t>Thermodynamic Principle to Enhance Enzymatic Activity Using the Substrate Affinity</w:t>
             </w:r>
             <w:r>
               <w:t>"</w:t>
@@ -3346,7 +3333,7 @@
                 <w:b/>
                 <w:i/>
               </w:rPr>
-              <w:t>Nat. Catal.</w:t>
+              <w:t>Nat. Commun.</w:t>
             </w:r>
             <w:r>
               <w:t xml:space="preserve">, </w:t>
@@ -3356,7 +3343,7 @@
                 <w:rFonts w:ascii="Arial" w:hAnsi="Arial"/>
                 <w:b/>
               </w:rPr>
-              <w:t>2022</w:t>
+              <w:t>2023</w:t>
             </w:r>
             <w:r>
               <w:t xml:space="preserve">, </w:t>
@@ -3365,13 +3352,13 @@
               <w:rPr>
                 <w:i/>
               </w:rPr>
-              <w:t>5</w:t>
+              <w:t>141</w:t>
             </w:r>
             <w:r>
               <w:t xml:space="preserve">, </w:t>
             </w:r>
             <w:r>
-              <w:t>109-118</w:t>
+              <w:t>4860</w:t>
             </w:r>
             <w:r>
               <w:t>.</w:t>
@@ -3417,7 +3404,9 @@
           </w:tcPr>
           <w:p>
             <w:r/>
-            <w:r/>
+            <w:r>
+              <w:t xml:space="preserve">Koichi Yatsuzuka, Kiyohiro Adachi, Daisuke Hashizume, Ryuhei Nakamura*, </w:t>
+            </w:r>
             <w:r>
               <w:rPr>
                 <w:rFonts w:ascii="Arial" w:hAnsi="Arial"/>
@@ -3427,14 +3416,26 @@
               <w:t>Hideshi Ooka</w:t>
             </w:r>
             <w:r>
-              <w:t>*, Marie E. Wintzer, Ryuhei Nakamura</w:t>
+              <w:t>*</w:t>
             </w:r>
             <w:r>
               <w:t xml:space="preserve"> "</w:t>
             </w:r>
             <w:r>
-              <w:t>Non-Zero Binding Enhances Kinetics of Catalysis: Machine Learning Analysis on the Experimental Hydrogen Binding Energy of Platinum</w:t>
-            </w:r>
+              <w:rPr>
+                <w:vertAlign w:val="subscript"/>
+              </w:rPr>
+            </w:r>
+            <w:r>
+              <w:t>A Non-Rate-Determining Redox Process Dictates the Oxygen Evolution Tafel Slope of MnO</w:t>
+            </w:r>
+            <w:r>
+              <w:rPr>
+                <w:vertAlign w:val="subscript"/>
+              </w:rPr>
+              <w:t>2</w:t>
+            </w:r>
+            <w:r/>
             <w:r>
               <w:t>"</w:t>
             </w:r>
@@ -3447,7 +3448,7 @@
                 <w:b/>
                 <w:i/>
               </w:rPr>
-              <w:t>ACS Catal.</w:t>
+              <w:t>J. Phys. Chem. C</w:t>
             </w:r>
             <w:r>
               <w:t xml:space="preserve">, </w:t>
@@ -3457,7 +3458,7 @@
                 <w:rFonts w:ascii="Arial" w:hAnsi="Arial"/>
                 <w:b/>
               </w:rPr>
-              <w:t>2021</w:t>
+              <w:t>2023</w:t>
             </w:r>
             <w:r>
               <w:t xml:space="preserve">, </w:t>
@@ -3466,13 +3467,13 @@
               <w:rPr>
                 <w:i/>
               </w:rPr>
-              <w:t>11</w:t>
+              <w:t>127</w:t>
             </w:r>
             <w:r>
               <w:t xml:space="preserve">, </w:t>
             </w:r>
             <w:r>
-              <w:t>6298-6303</w:t>
+              <w:t>22457-22463</w:t>
             </w:r>
             <w:r>
               <w:t>.</w:t>
@@ -3519,7 +3520,7 @@
           <w:p>
             <w:r/>
             <w:r>
-              <w:t xml:space="preserve">Ji-Eun Lee, Akira Yamaguchi, </w:t>
+              <w:t xml:space="preserve">Daoping He*, </w:t>
             </w:r>
             <w:r>
               <w:rPr>
@@ -3530,27 +3531,13 @@
               <w:t>Hideshi Ooka</w:t>
             </w:r>
             <w:r>
-              <w:t>, Tomohiro Kazami, Masahiro Miyauchi, Norio Kitadai, Ryuhei Nakamura*</w:t>
+              <w:t>, Yamei Li, Yujeong Kim, Akira Yamaguchi, Kiyohiro Adachi, Daisuke Hashizume, Naohiro Yoshida, Sakae Toyoda, Sun Hee Kim, Ryuhei Nakamura*</w:t>
             </w:r>
             <w:r>
               <w:t xml:space="preserve"> "</w:t>
             </w:r>
             <w:r>
-              <w:rPr>
-                <w:vertAlign w:val="subscript"/>
-              </w:rPr>
-            </w:r>
-            <w:r>
-              <w:t>In Situ FTIR Study of CO</w:t>
-            </w:r>
-            <w:r>
-              <w:rPr>
-                <w:vertAlign w:val="subscript"/>
-              </w:rPr>
-              <w:t>2</w:t>
-            </w:r>
-            <w:r>
-              <w:t xml:space="preserve"> Reduction on Inorganic Analogues of Carbon Monoxide Dehydrogenase</w:t>
+              <w:t>Regulation of the Electrocatalytic Nitrogen Cycle Based on Sequential Proton-Electron Transfer</w:t>
             </w:r>
             <w:r>
               <w:t>"</w:t>
@@ -3564,7 +3551,7 @@
                 <w:b/>
                 <w:i/>
               </w:rPr>
-              <w:t>Chem. Commun.</w:t>
+              <w:t>Nat. Catal.</w:t>
             </w:r>
             <w:r>
               <w:t xml:space="preserve">, </w:t>
@@ -3574,7 +3561,7 @@
                 <w:rFonts w:ascii="Arial" w:hAnsi="Arial"/>
                 <w:b/>
               </w:rPr>
-              <w:t>2021</w:t>
+              <w:t>2022</w:t>
             </w:r>
             <w:r>
               <w:t xml:space="preserve">, </w:t>
@@ -3583,13 +3570,13 @@
               <w:rPr>
                 <w:i/>
               </w:rPr>
-              <w:t>57</w:t>
+              <w:t>5</w:t>
             </w:r>
             <w:r>
               <w:t xml:space="preserve">, </w:t>
             </w:r>
             <w:r>
-              <w:t>3267-3270</w:t>
+              <w:t>798-806</w:t>
             </w:r>
             <w:r>
               <w:t>.</w:t>
@@ -3636,7 +3623,7 @@
           <w:p>
             <w:r/>
             <w:r>
-              <w:t xml:space="preserve">Daoping He, </w:t>
+              <w:t xml:space="preserve">Ailong Li, Shuang Kong, Chenxi Guo, </w:t>
             </w:r>
             <w:r>
               <w:rPr>
@@ -3647,26 +3634,14 @@
               <w:t>Hideshi Ooka</w:t>
             </w:r>
             <w:r>
-              <w:t>, Yujeong Kim, Yamei Li, Fangming Jin*, Sun Hee Kim*, Ryuhei Nakamura*</w:t>
+              <w:t>, Kiyohiro Adachi, Daisuke Hashizume, Qike Jiang, Hongxian Han, Jianping Xiao*, Ryuhei Nakamura*</w:t>
             </w:r>
             <w:r>
               <w:t xml:space="preserve"> "</w:t>
             </w:r>
             <w:r>
-              <w:rPr>
-                <w:vertAlign w:val="subscript"/>
-              </w:rPr>
-            </w:r>
-            <w:r>
-              <w:t>Atomic-Scale Evidence for Highly Selective Electrocatalytic N- N Coupling on Metallic MoS</w:t>
-            </w:r>
-            <w:r>
-              <w:rPr>
-                <w:vertAlign w:val="subscript"/>
-              </w:rPr>
-              <w:t>2</w:t>
-            </w:r>
-            <w:r/>
+              <w:t>Enhancing the Stability of Cobalt Spinel Oxide Towards Sustainable Oxygen Evolution in Acid</w:t>
+            </w:r>
             <w:r>
               <w:t>"</w:t>
             </w:r>
@@ -3679,7 +3654,7 @@
                 <w:b/>
                 <w:i/>
               </w:rPr>
-              <w:t>Proc. Natl. Acad. Sci.</w:t>
+              <w:t>Nat. Catal.</w:t>
             </w:r>
             <w:r>
               <w:t xml:space="preserve">, </w:t>
@@ -3689,7 +3664,7 @@
                 <w:rFonts w:ascii="Arial" w:hAnsi="Arial"/>
                 <w:b/>
               </w:rPr>
-              <w:t>2020</w:t>
+              <w:t>2022</w:t>
             </w:r>
             <w:r>
               <w:t xml:space="preserve">, </w:t>
@@ -3698,13 +3673,13 @@
               <w:rPr>
                 <w:i/>
               </w:rPr>
-              <w:t>117</w:t>
+              <w:t>5</w:t>
             </w:r>
             <w:r>
               <w:t xml:space="preserve">, </w:t>
             </w:r>
             <w:r>
-              <w:t>31631-31638</w:t>
+              <w:t>109-118</w:t>
             </w:r>
             <w:r>
               <w:t>.</w:t>
@@ -3750,9 +3725,7 @@
           </w:tcPr>
           <w:p>
             <w:r/>
-            <w:r>
-              <w:t xml:space="preserve">Yamei Li*, Yoo Kyung Go, </w:t>
-            </w:r>
+            <w:r/>
             <w:r>
               <w:rPr>
                 <w:rFonts w:ascii="Arial" w:hAnsi="Arial"/>
@@ -3762,13 +3735,13 @@
               <w:t>Hideshi Ooka</w:t>
             </w:r>
             <w:r>
-              <w:t>, Daoping He, Fangming Jin, Sun Hee Kim*, Ryuhei Nakamura*</w:t>
+              <w:t>*, Marie E. Wintzer, Ryuhei Nakamura</w:t>
             </w:r>
             <w:r>
               <w:t xml:space="preserve"> "</w:t>
             </w:r>
             <w:r>
-              <w:t>Enzyme Mimetic Active Intermediates for Nitrate Reduction in Neutral Aqueous Media</w:t>
+              <w:t>Non-Zero Binding Enhances Kinetics of Catalysis: Machine Learning Analysis on the Experimental Hydrogen Binding Energy of Platinum</w:t>
             </w:r>
             <w:r>
               <w:t>"</w:t>
@@ -3782,7 +3755,7 @@
                 <w:b/>
                 <w:i/>
               </w:rPr>
-              <w:t>Angew. Chem. Int. Ed.</w:t>
+              <w:t>ACS Catal.</w:t>
             </w:r>
             <w:r>
               <w:t xml:space="preserve">, </w:t>
@@ -3792,7 +3765,7 @@
                 <w:rFonts w:ascii="Arial" w:hAnsi="Arial"/>
                 <w:b/>
               </w:rPr>
-              <w:t>2020</w:t>
+              <w:t>2021</w:t>
             </w:r>
             <w:r>
               <w:t xml:space="preserve">, </w:t>
@@ -3801,13 +3774,13 @@
               <w:rPr>
                 <w:i/>
               </w:rPr>
-              <w:t>59</w:t>
+              <w:t>11</w:t>
             </w:r>
             <w:r>
               <w:t xml:space="preserve">, </w:t>
             </w:r>
             <w:r>
-              <w:t>9744-9750</w:t>
+              <w:t>6298-6303</w:t>
             </w:r>
             <w:r>
               <w:t>.</w:t>
@@ -3853,7 +3826,9 @@
           </w:tcPr>
           <w:p>
             <w:r/>
-            <w:r/>
+            <w:r>
+              <w:t xml:space="preserve">Ji-Eun Lee, Akira Yamaguchi, </w:t>
+            </w:r>
             <w:r>
               <w:rPr>
                 <w:rFonts w:ascii="Arial" w:hAnsi="Arial"/>
@@ -3863,13 +3838,27 @@
               <w:t>Hideshi Ooka</w:t>
             </w:r>
             <w:r>
-              <w:t>*, Ryuhei Nakamura</w:t>
+              <w:t>, Tomohiro Kazami, Masahiro Miyauchi, Norio Kitadai, Ryuhei Nakamura*</w:t>
             </w:r>
             <w:r>
               <w:t xml:space="preserve"> "</w:t>
             </w:r>
             <w:r>
-              <w:t>Shift of the Optimum Binding Energy at Higher Rates of Catalysis</w:t>
+              <w:rPr>
+                <w:vertAlign w:val="subscript"/>
+              </w:rPr>
+            </w:r>
+            <w:r>
+              <w:t>In Situ FTIR Study of CO</w:t>
+            </w:r>
+            <w:r>
+              <w:rPr>
+                <w:vertAlign w:val="subscript"/>
+              </w:rPr>
+              <w:t>2</w:t>
+            </w:r>
+            <w:r>
+              <w:t xml:space="preserve"> Reduction on Inorganic Analogues of Carbon Monoxide Dehydrogenase</w:t>
             </w:r>
             <w:r>
               <w:t>"</w:t>
@@ -3883,7 +3872,7 @@
                 <w:b/>
                 <w:i/>
               </w:rPr>
-              <w:t>J. Phys. Chem. Lett.</w:t>
+              <w:t>Chem. Commun.</w:t>
             </w:r>
             <w:r>
               <w:t xml:space="preserve">, </w:t>
@@ -3893,7 +3882,7 @@
                 <w:rFonts w:ascii="Arial" w:hAnsi="Arial"/>
                 <w:b/>
               </w:rPr>
-              <w:t>2019</w:t>
+              <w:t>2021</w:t>
             </w:r>
             <w:r>
               <w:t xml:space="preserve">, </w:t>
@@ -3902,13 +3891,13 @@
               <w:rPr>
                 <w:i/>
               </w:rPr>
-              <w:t>10</w:t>
+              <w:t>57</w:t>
             </w:r>
             <w:r>
               <w:t xml:space="preserve">, </w:t>
             </w:r>
             <w:r>
-              <w:t>6706-6713</w:t>
+              <w:t>3267-3270</w:t>
             </w:r>
             <w:r>
               <w:t>.</w:t>
@@ -3955,7 +3944,7 @@
           <w:p>
             <w:r/>
             <w:r>
-              <w:t xml:space="preserve">Ailong Li, </w:t>
+              <w:t xml:space="preserve">Daoping He, </w:t>
             </w:r>
             <w:r>
               <w:rPr>
@@ -3966,14 +3955,26 @@
               <w:t>Hideshi Ooka</w:t>
             </w:r>
             <w:r>
-              <w:t>, Nadege Bonnet, Toru Hayashi, Yimeng Sun, Qike Jiang, Can Li, Hongxian Han*, Ryuhei Nakamura*</w:t>
+              <w:t>, Yujeong Kim, Yamei Li, Fangming Jin*, Sun Hee Kim*, Ryuhei Nakamura*</w:t>
             </w:r>
             <w:r>
               <w:t xml:space="preserve"> "</w:t>
             </w:r>
             <w:r>
-              <w:t>Stable Potential Windows for Long-Term Electrocatalysis by Manganese Oxides Under Acidic Conditions</w:t>
-            </w:r>
+              <w:rPr>
+                <w:vertAlign w:val="subscript"/>
+              </w:rPr>
+            </w:r>
+            <w:r>
+              <w:t>Atomic-Scale Evidence for Highly Selective Electrocatalytic N- N Coupling on Metallic MoS</w:t>
+            </w:r>
+            <w:r>
+              <w:rPr>
+                <w:vertAlign w:val="subscript"/>
+              </w:rPr>
+              <w:t>2</w:t>
+            </w:r>
+            <w:r/>
             <w:r>
               <w:t>"</w:t>
             </w:r>
@@ -3986,7 +3987,7 @@
                 <w:b/>
                 <w:i/>
               </w:rPr>
-              <w:t>Angew. Chem. Int. Ed.</w:t>
+              <w:t>Proc. Natl. Acad. Sci.</w:t>
             </w:r>
             <w:r>
               <w:t xml:space="preserve">, </w:t>
@@ -3996,7 +3997,7 @@
                 <w:rFonts w:ascii="Arial" w:hAnsi="Arial"/>
                 <w:b/>
               </w:rPr>
-              <w:t>2019</w:t>
+              <w:t>2020</w:t>
             </w:r>
             <w:r>
               <w:t xml:space="preserve">, </w:t>
@@ -4005,130 +4006,13 @@
               <w:rPr>
                 <w:i/>
               </w:rPr>
-              <w:t>58</w:t>
+              <w:t>117</w:t>
             </w:r>
             <w:r>
               <w:t xml:space="preserve">, </w:t>
             </w:r>
             <w:r>
-              <w:t>5054-5058</w:t>
-            </w:r>
-            <w:r>
-              <w:t>.</w:t>
-              <w:tab/>
-            </w:r>
-            <w:hyperlink r:id="rId28">
-              <w:r>
-                <w:rPr/>
-                <w:t>(URL)</w:t>
-              </w:r>
-            </w:hyperlink>
-            <w:r>
-              <w:br/>
-            </w:r>
-          </w:p>
-        </w:tc>
-      </w:tr>
-    </w:tbl>
-    <w:tbl>
-      <w:tblPr>
-        <w:tblW w:type="auto" w:w="0"/>
-        <w:tblLayout w:type="fixed"/>
-        <w:tblLook w:firstColumn="1" w:firstRow="1" w:lastColumn="0" w:lastRow="0" w:noHBand="0" w:noVBand="1" w:val="04A0"/>
-      </w:tblPr>
-      <w:tblGrid>
-        <w:gridCol w:w="4535"/>
-        <w:gridCol w:w="4535"/>
-      </w:tblGrid>
-      <w:tr>
-        <w:tc>
-          <w:tcPr>
-            <w:tcW w:type="dxa" w:w="850"/>
-          </w:tcPr>
-          <w:p>
-            <w:r>
-              <w:t>18.</w:t>
-            </w:r>
-          </w:p>
-        </w:tc>
-        <w:tc>
-          <w:tcPr>
-            <w:tcW w:type="dxa" w:w="8220"/>
-          </w:tcPr>
-          <w:p>
-            <w:r/>
-            <w:r>
-              <w:t xml:space="preserve">Daoping He, </w:t>
-            </w:r>
-            <w:r>
-              <w:rPr>
-                <w:rFonts w:ascii="Arial" w:hAnsi="Arial"/>
-                <w:b/>
-                <w:u w:val="single"/>
-              </w:rPr>
-              <w:t>Hideshi Ooka</w:t>
-            </w:r>
-            <w:r>
-              <w:t>, Yamei Li, Fangming Jin*, Ryuhei Nakamura*</w:t>
-            </w:r>
-            <w:r>
-              <w:t xml:space="preserve"> "</w:t>
-            </w:r>
-            <w:r>
-              <w:rPr>
-                <w:vertAlign w:val="subscript"/>
-              </w:rPr>
-            </w:r>
-            <w:r>
-              <w:t>Phase-Selective Hydrothermal Synthesis of Metallic MoS</w:t>
-            </w:r>
-            <w:r>
-              <w:rPr>
-                <w:vertAlign w:val="subscript"/>
-              </w:rPr>
-              <w:t>2</w:t>
-            </w:r>
-            <w:r>
-              <w:t xml:space="preserve"> at High Temperature</w:t>
-            </w:r>
-            <w:r>
-              <w:t>"</w:t>
-            </w:r>
-            <w:r>
-              <w:t xml:space="preserve"> </w:t>
-            </w:r>
-            <w:r>
-              <w:rPr>
-                <w:rFonts w:ascii="Arial" w:hAnsi="Arial"/>
-                <w:b/>
-                <w:i/>
-              </w:rPr>
-              <w:t>Chem. Lett.</w:t>
-            </w:r>
-            <w:r>
-              <w:t xml:space="preserve">, </w:t>
-            </w:r>
-            <w:r>
-              <w:rPr>
-                <w:rFonts w:ascii="Arial" w:hAnsi="Arial"/>
-                <w:b/>
-              </w:rPr>
-              <w:t>2019</w:t>
-            </w:r>
-            <w:r>
-              <w:t xml:space="preserve">, </w:t>
-            </w:r>
-            <w:r>
-              <w:rPr>
-                <w:i/>
-              </w:rPr>
-              <w:t>58</w:t>
-            </w:r>
-            <w:r>
-              <w:t xml:space="preserve">, </w:t>
-            </w:r>
-            <w:r>
-              <w:t>5054-5058</w:t>
+              <w:t>31631-31638</w:t>
             </w:r>
             <w:r>
               <w:t>.</w:t>
@@ -4164,7 +4048,7 @@
           </w:tcPr>
           <w:p>
             <w:r>
-              <w:t>19.</w:t>
+              <w:t>18.</w:t>
             </w:r>
           </w:p>
         </w:tc>
@@ -4174,7 +4058,9 @@
           </w:tcPr>
           <w:p>
             <w:r/>
-            <w:r/>
+            <w:r>
+              <w:t xml:space="preserve">Yamei Li*, Yoo Kyung Go, </w:t>
+            </w:r>
             <w:r>
               <w:rPr>
                 <w:rFonts w:ascii="Arial" w:hAnsi="Arial"/>
@@ -4184,13 +4070,13 @@
               <w:t>Hideshi Ooka</w:t>
             </w:r>
             <w:r>
-              <w:t>, Kazuhito Hashimoto, Ryuhei Nakamura*</w:t>
+              <w:t>, Daoping He, Fangming Jin, Sun Hee Kim*, Ryuhei Nakamura*</w:t>
             </w:r>
             <w:r>
               <w:t xml:space="preserve"> "</w:t>
             </w:r>
             <w:r>
-              <w:t>Design Strategy of Multi-Electron Transfer Catalysts Based on a Bioinformatic Analysis of Oxygen Evolution and Reduction Enzymes</w:t>
+              <w:t>Enzyme Mimetic Active Intermediates for Nitrate Reduction in Neutral Aqueous Media</w:t>
             </w:r>
             <w:r>
               <w:t>"</w:t>
@@ -4204,7 +4090,7 @@
                 <w:b/>
                 <w:i/>
               </w:rPr>
-              <w:t>Mol. Inform.</w:t>
+              <w:t>Angew. Chem. Int. Ed.</w:t>
             </w:r>
             <w:r>
               <w:t xml:space="preserve">, </w:t>
@@ -4214,7 +4100,7 @@
                 <w:rFonts w:ascii="Arial" w:hAnsi="Arial"/>
                 <w:b/>
               </w:rPr>
-              <w:t>2018</w:t>
+              <w:t>2020</w:t>
             </w:r>
             <w:r>
               <w:t xml:space="preserve">, </w:t>
@@ -4223,13 +4109,13 @@
               <w:rPr>
                 <w:i/>
               </w:rPr>
-              <w:t>37</w:t>
+              <w:t>59</w:t>
             </w:r>
             <w:r>
               <w:t xml:space="preserve">, </w:t>
             </w:r>
             <w:r>
-              <w:t>1700139</w:t>
+              <w:t>9744-9750</w:t>
             </w:r>
             <w:r>
               <w:t>.</w:t>
@@ -4265,7 +4151,7 @@
           </w:tcPr>
           <w:p>
             <w:r>
-              <w:t>20.</w:t>
+              <w:t>19.</w:t>
             </w:r>
           </w:p>
         </w:tc>
@@ -4275,9 +4161,7 @@
           </w:tcPr>
           <w:p>
             <w:r/>
-            <w:r>
-              <w:t xml:space="preserve">Hirotaka Kakizaki, </w:t>
-            </w:r>
+            <w:r/>
             <w:r>
               <w:rPr>
                 <w:rFonts w:ascii="Arial" w:hAnsi="Arial"/>
@@ -4287,13 +4171,13 @@
               <w:t>Hideshi Ooka</w:t>
             </w:r>
             <w:r>
-              <w:t>, Toru Hayashi, Akira Yamaguchi, Nadege Bonnet-Mercier, Kazuhito Hashimoto, Ryuhei Nakamura*</w:t>
+              <w:t>*, Ryuhei Nakamura</w:t>
             </w:r>
             <w:r>
               <w:t xml:space="preserve"> "</w:t>
             </w:r>
             <w:r>
-              <w:t>Evidence That Crystal Facet Orientation Dictates Oxygen Evolution Intermediates on Rutile Manganese Oxide</w:t>
+              <w:t>Shift of the Optimum Binding Energy at Higher Rates of Catalysis</w:t>
             </w:r>
             <w:r>
               <w:t>"</w:t>
@@ -4307,7 +4191,7 @@
                 <w:b/>
                 <w:i/>
               </w:rPr>
-              <w:t>Adv. Funct. Mater.</w:t>
+              <w:t>J. Phys. Chem. Lett.</w:t>
             </w:r>
             <w:r>
               <w:t xml:space="preserve">, </w:t>
@@ -4317,7 +4201,7 @@
                 <w:rFonts w:ascii="Arial" w:hAnsi="Arial"/>
                 <w:b/>
               </w:rPr>
-              <w:t>2018</w:t>
+              <w:t>2019</w:t>
             </w:r>
             <w:r>
               <w:t xml:space="preserve">, </w:t>
@@ -4326,13 +4210,13 @@
               <w:rPr>
                 <w:i/>
               </w:rPr>
-              <w:t>28</w:t>
+              <w:t>10</w:t>
             </w:r>
             <w:r>
               <w:t xml:space="preserve">, </w:t>
             </w:r>
             <w:r>
-              <w:t>1706319</w:t>
+              <w:t>6706-6713</w:t>
             </w:r>
             <w:r>
               <w:t>.</w:t>
@@ -4368,7 +4252,7 @@
           </w:tcPr>
           <w:p>
             <w:r>
-              <w:t>21.</w:t>
+              <w:t>20.</w:t>
             </w:r>
           </w:p>
         </w:tc>
@@ -4379,7 +4263,7 @@
           <w:p>
             <w:r/>
             <w:r>
-              <w:t xml:space="preserve">Daoping He, Yamei Li, </w:t>
+              <w:t xml:space="preserve">Ailong Li, </w:t>
             </w:r>
             <w:r>
               <w:rPr>
@@ -4390,13 +4274,13 @@
               <w:t>Hideshi Ooka</w:t>
             </w:r>
             <w:r>
-              <w:t>, Yoo Kyung Go, Fangming Jin*, Sun Hee Kim*, Ryuhei Nakamura*</w:t>
+              <w:t>, Nadege Bonnet, Toru Hayashi, Yimeng Sun, Qike Jiang, Can Li, Hongxian Han*, Ryuhei Nakamura*</w:t>
             </w:r>
             <w:r>
               <w:t xml:space="preserve"> "</w:t>
             </w:r>
             <w:r>
-              <w:t>Selective Electrocatalytic Reduction of Nitrite to Dinitrogen Based on Decoupled Proton-Electron Transfer</w:t>
+              <w:t>Stable Potential Windows for Long-Term Electrocatalysis by Manganese Oxides Under Acidic Conditions</w:t>
             </w:r>
             <w:r>
               <w:t>"</w:t>
@@ -4410,7 +4294,7 @@
                 <w:b/>
                 <w:i/>
               </w:rPr>
-              <w:t>J. Am. Chem. Soc.</w:t>
+              <w:t>Angew. Chem. Int. Ed.</w:t>
             </w:r>
             <w:r>
               <w:t xml:space="preserve">, </w:t>
@@ -4420,7 +4304,7 @@
                 <w:rFonts w:ascii="Arial" w:hAnsi="Arial"/>
                 <w:b/>
               </w:rPr>
-              <w:t>2018</w:t>
+              <w:t>2019</w:t>
             </w:r>
             <w:r>
               <w:t xml:space="preserve">, </w:t>
@@ -4429,13 +4313,13 @@
               <w:rPr>
                 <w:i/>
               </w:rPr>
-              <w:t>140</w:t>
+              <w:t>58</w:t>
             </w:r>
             <w:r>
               <w:t xml:space="preserve">, </w:t>
             </w:r>
             <w:r>
-              <w:t>2012-2015</w:t>
+              <w:t>5054-5058</w:t>
             </w:r>
             <w:r>
               <w:t>.</w:t>
@@ -4471,7 +4355,7 @@
           </w:tcPr>
           <w:p>
             <w:r>
-              <w:t>22.</w:t>
+              <w:t>21.</w:t>
             </w:r>
           </w:p>
         </w:tc>
@@ -4481,7 +4365,9 @@
           </w:tcPr>
           <w:p>
             <w:r/>
-            <w:r/>
+            <w:r>
+              <w:t xml:space="preserve">Daoping He, </w:t>
+            </w:r>
             <w:r>
               <w:rPr>
                 <w:rFonts w:ascii="Arial" w:hAnsi="Arial"/>
@@ -4491,13 +4377,27 @@
               <w:t>Hideshi Ooka</w:t>
             </w:r>
             <w:r>
-              <w:t>, Marta C. Figueiredo, Marc T. M. Koper*</w:t>
+              <w:t>, Yamei Li, Fangming Jin*, Ryuhei Nakamura*</w:t>
             </w:r>
             <w:r>
               <w:t xml:space="preserve"> "</w:t>
             </w:r>
             <w:r>
-              <w:t>Competition Between Hydrogen Evolution and Carbon Dioxide Reduction on Copper Electrodes in Mildly Acidic Media</w:t>
+              <w:rPr>
+                <w:vertAlign w:val="subscript"/>
+              </w:rPr>
+            </w:r>
+            <w:r>
+              <w:t>Phase-Selective Hydrothermal Synthesis of Metallic MoS</w:t>
+            </w:r>
+            <w:r>
+              <w:rPr>
+                <w:vertAlign w:val="subscript"/>
+              </w:rPr>
+              <w:t>2</w:t>
+            </w:r>
+            <w:r>
+              <w:t xml:space="preserve"> at High Temperature</w:t>
             </w:r>
             <w:r>
               <w:t>"</w:t>
@@ -4511,7 +4411,7 @@
                 <w:b/>
                 <w:i/>
               </w:rPr>
-              <w:t>Langmuir</w:t>
+              <w:t>Chem. Lett.</w:t>
             </w:r>
             <w:r>
               <w:t xml:space="preserve">, </w:t>
@@ -4521,7 +4421,7 @@
                 <w:rFonts w:ascii="Arial" w:hAnsi="Arial"/>
                 <w:b/>
               </w:rPr>
-              <w:t>2017</w:t>
+              <w:t>2019</w:t>
             </w:r>
             <w:r>
               <w:t xml:space="preserve">, </w:t>
@@ -4530,13 +4430,13 @@
               <w:rPr>
                 <w:i/>
               </w:rPr>
-              <w:t>33</w:t>
+              <w:t>58</w:t>
             </w:r>
             <w:r>
               <w:t xml:space="preserve">, </w:t>
             </w:r>
             <w:r>
-              <w:t>9307-9313</w:t>
+              <w:t>5054-5058</w:t>
             </w:r>
             <w:r>
               <w:t>.</w:t>
@@ -4572,7 +4472,7 @@
           </w:tcPr>
           <w:p>
             <w:r>
-              <w:t>23.</w:t>
+              <w:t>22.</w:t>
             </w:r>
           </w:p>
         </w:tc>
@@ -4592,13 +4492,13 @@
               <w:t>Hideshi Ooka</w:t>
             </w:r>
             <w:r>
-              <w:t>, Toshihiro Takashima, Akira Yamaguchi, Toru Hayashi, Ryuhei Nakamura*</w:t>
+              <w:t>, Kazuhito Hashimoto, Ryuhei Nakamura*</w:t>
             </w:r>
             <w:r>
               <w:t xml:space="preserve"> "</w:t>
             </w:r>
             <w:r>
-              <w:t>Element Strategy of Oxygen Evolution Electrocatalysis Based on in Situ Spectroelectrochemistry</w:t>
+              <w:t>Design Strategy of Multi-Electron Transfer Catalysts Based on a Bioinformatic Analysis of Oxygen Evolution and Reduction Enzymes</w:t>
             </w:r>
             <w:r>
               <w:t>"</w:t>
@@ -4612,7 +4512,7 @@
                 <w:b/>
                 <w:i/>
               </w:rPr>
-              <w:t>Chem. Commun.</w:t>
+              <w:t>Mol. Inform.</w:t>
             </w:r>
             <w:r>
               <w:t xml:space="preserve">, </w:t>
@@ -4622,7 +4522,7 @@
                 <w:rFonts w:ascii="Arial" w:hAnsi="Arial"/>
                 <w:b/>
               </w:rPr>
-              <w:t>2017</w:t>
+              <w:t>2018</w:t>
             </w:r>
             <w:r>
               <w:t xml:space="preserve">, </w:t>
@@ -4631,13 +4531,13 @@
               <w:rPr>
                 <w:i/>
               </w:rPr>
-              <w:t>53</w:t>
+              <w:t>37</w:t>
             </w:r>
             <w:r>
               <w:t xml:space="preserve">, </w:t>
             </w:r>
             <w:r>
-              <w:t>7149-7161</w:t>
+              <w:t>1700139</w:t>
             </w:r>
             <w:r>
               <w:t>.</w:t>
@@ -4673,7 +4573,7 @@
           </w:tcPr>
           <w:p>
             <w:r>
-              <w:t>24.</w:t>
+              <w:t>23.</w:t>
             </w:r>
           </w:p>
         </w:tc>
@@ -4683,7 +4583,9 @@
           </w:tcPr>
           <w:p>
             <w:r/>
-            <w:r/>
+            <w:r>
+              <w:t xml:space="preserve">Hirotaka Kakizaki, </w:t>
+            </w:r>
             <w:r>
               <w:rPr>
                 <w:rFonts w:ascii="Arial" w:hAnsi="Arial"/>
@@ -4693,13 +4595,13 @@
               <w:t>Hideshi Ooka</w:t>
             </w:r>
             <w:r>
-              <w:t>, Akira Yamaguchi, Toshihiro Takashima, Kazuhito Hashimoto, Ryuhei Nakamura*</w:t>
+              <w:t>, Toru Hayashi, Akira Yamaguchi, Nadege Bonnet-Mercier, Kazuhito Hashimoto, Ryuhei Nakamura*</w:t>
             </w:r>
             <w:r>
               <w:t xml:space="preserve"> "</w:t>
             </w:r>
             <w:r>
-              <w:t>Efficiency of Oxygen Evolution on Iridium Oxide Determined From the pH Dependence of Charge Accumulation</w:t>
+              <w:t>Evidence That Crystal Facet Orientation Dictates Oxygen Evolution Intermediates on Rutile Manganese Oxide</w:t>
             </w:r>
             <w:r>
               <w:t>"</w:t>
@@ -4713,7 +4615,7 @@
                 <w:b/>
                 <w:i/>
               </w:rPr>
-              <w:t>J. Phys. Chem. C</w:t>
+              <w:t>Adv. Funct. Mater.</w:t>
             </w:r>
             <w:r>
               <w:t xml:space="preserve">, </w:t>
@@ -4723,7 +4625,7 @@
                 <w:rFonts w:ascii="Arial" w:hAnsi="Arial"/>
                 <w:b/>
               </w:rPr>
-              <w:t>2017</w:t>
+              <w:t>2018</w:t>
             </w:r>
             <w:r>
               <w:t xml:space="preserve">, </w:t>
@@ -4732,13 +4634,13 @@
               <w:rPr>
                 <w:i/>
               </w:rPr>
-              <w:t>121</w:t>
+              <w:t>28</w:t>
             </w:r>
             <w:r>
               <w:t xml:space="preserve">, </w:t>
             </w:r>
             <w:r>
-              <w:t>17873-17881</w:t>
+              <w:t>1706319</w:t>
             </w:r>
             <w:r>
               <w:t>.</w:t>
@@ -4774,7 +4676,7 @@
           </w:tcPr>
           <w:p>
             <w:r>
-              <w:t>25.</w:t>
+              <w:t>24.</w:t>
             </w:r>
           </w:p>
         </w:tc>
@@ -4784,7 +4686,9 @@
           </w:tcPr>
           <w:p>
             <w:r/>
-            <w:r/>
+            <w:r>
+              <w:t xml:space="preserve">Daoping He, Yamei Li, </w:t>
+            </w:r>
             <w:r>
               <w:rPr>
                 <w:rFonts w:ascii="Arial" w:hAnsi="Arial"/>
@@ -4794,13 +4698,13 @@
               <w:t>Hideshi Ooka</w:t>
             </w:r>
             <w:r>
-              <w:t>, Yuanqing Wang, Akira Yamaguchi, Makoto Hatakeyama, Shinichiro Nakamura, Kazuhito Hashimoto*, Ryuhei Nakamura*</w:t>
+              <w:t>, Yoo Kyung Go, Fangming Jin*, Sun Hee Kim*, Ryuhei Nakamura*</w:t>
             </w:r>
             <w:r>
               <w:t xml:space="preserve"> "</w:t>
             </w:r>
             <w:r>
-              <w:t>Legitimate Intermediates of Oxygen Evolution on Iridium Oxide Revealed by in Situ Electrochemical Evanescent Wave Spectroscopy</w:t>
+              <w:t>Selective Electrocatalytic Reduction of Nitrite to Dinitrogen Based on Decoupled Proton-Electron Transfer</w:t>
             </w:r>
             <w:r>
               <w:t>"</w:t>
@@ -4814,7 +4718,7 @@
                 <w:b/>
                 <w:i/>
               </w:rPr>
-              <w:t>Phys. Chem. Chem. Phys.</w:t>
+              <w:t>J. Am. Chem. Soc.</w:t>
             </w:r>
             <w:r>
               <w:t xml:space="preserve">, </w:t>
@@ -4824,7 +4728,7 @@
                 <w:rFonts w:ascii="Arial" w:hAnsi="Arial"/>
                 <w:b/>
               </w:rPr>
-              <w:t>2016</w:t>
+              <w:t>2018</w:t>
             </w:r>
             <w:r>
               <w:t xml:space="preserve">, </w:t>
@@ -4833,13 +4737,13 @@
               <w:rPr>
                 <w:i/>
               </w:rPr>
-              <w:t>18</w:t>
+              <w:t>140</w:t>
             </w:r>
             <w:r>
               <w:t xml:space="preserve">, </w:t>
             </w:r>
             <w:r>
-              <w:t>15199-15204</w:t>
+              <w:t>2012-2015</w:t>
             </w:r>
             <w:r>
               <w:t>.</w:t>
@@ -4875,7 +4779,7 @@
           </w:tcPr>
           <w:p>
             <w:r>
-              <w:t>26.</w:t>
+              <w:t>25.</w:t>
             </w:r>
           </w:p>
         </w:tc>
@@ -4895,13 +4799,13 @@
               <w:t>Hideshi Ooka</w:t>
             </w:r>
             <w:r>
-              <w:t>, Takumi Ishii, Kazuhito Hashimoto*, Ryuhei Nakamura*</w:t>
+              <w:t>, Marta C. Figueiredo, Marc T. M. Koper*</w:t>
             </w:r>
             <w:r>
               <w:t xml:space="preserve"> "</w:t>
             </w:r>
             <w:r>
-              <w:t>Light-Induced Cell Aggregation of Euglena Gracilis Towards Economically Feasible Biofuel Production</w:t>
+              <w:t>Competition Between Hydrogen Evolution and Carbon Dioxide Reduction on Copper Electrodes in Mildly Acidic Media</w:t>
             </w:r>
             <w:r>
               <w:t>"</w:t>
@@ -4915,7 +4819,7 @@
                 <w:b/>
                 <w:i/>
               </w:rPr>
-              <w:t>RSC Adv.</w:t>
+              <w:t>Langmuir</w:t>
             </w:r>
             <w:r>
               <w:t xml:space="preserve">, </w:t>
@@ -4925,7 +4829,7 @@
                 <w:rFonts w:ascii="Arial" w:hAnsi="Arial"/>
                 <w:b/>
               </w:rPr>
-              <w:t>2014</w:t>
+              <w:t>2017</w:t>
             </w:r>
             <w:r>
               <w:t xml:space="preserve">, </w:t>
@@ -4934,19 +4838,423 @@
               <w:rPr>
                 <w:i/>
               </w:rPr>
-              <w:t>4</w:t>
+              <w:t>33</w:t>
             </w:r>
             <w:r>
               <w:t xml:space="preserve">, </w:t>
             </w:r>
             <w:r>
-              <w:t>20693-20698</w:t>
+              <w:t>9307-9313</w:t>
             </w:r>
             <w:r>
               <w:t>.</w:t>
               <w:tab/>
             </w:r>
             <w:hyperlink r:id="rId38">
+              <w:r>
+                <w:rPr/>
+                <w:t>(URL)</w:t>
+              </w:r>
+            </w:hyperlink>
+            <w:r>
+              <w:br/>
+            </w:r>
+          </w:p>
+        </w:tc>
+      </w:tr>
+    </w:tbl>
+    <w:tbl>
+      <w:tblPr>
+        <w:tblW w:type="auto" w:w="0"/>
+        <w:tblLayout w:type="fixed"/>
+        <w:tblLook w:firstColumn="1" w:firstRow="1" w:lastColumn="0" w:lastRow="0" w:noHBand="0" w:noVBand="1" w:val="04A0"/>
+      </w:tblPr>
+      <w:tblGrid>
+        <w:gridCol w:w="4535"/>
+        <w:gridCol w:w="4535"/>
+      </w:tblGrid>
+      <w:tr>
+        <w:tc>
+          <w:tcPr>
+            <w:tcW w:type="dxa" w:w="850"/>
+          </w:tcPr>
+          <w:p>
+            <w:r>
+              <w:t>26.</w:t>
+            </w:r>
+          </w:p>
+        </w:tc>
+        <w:tc>
+          <w:tcPr>
+            <w:tcW w:type="dxa" w:w="8220"/>
+          </w:tcPr>
+          <w:p>
+            <w:r/>
+            <w:r/>
+            <w:r>
+              <w:rPr>
+                <w:rFonts w:ascii="Arial" w:hAnsi="Arial"/>
+                <w:b/>
+                <w:u w:val="single"/>
+              </w:rPr>
+              <w:t>Hideshi Ooka</w:t>
+            </w:r>
+            <w:r>
+              <w:t>, Toshihiro Takashima, Akira Yamaguchi, Toru Hayashi, Ryuhei Nakamura*</w:t>
+            </w:r>
+            <w:r>
+              <w:t xml:space="preserve"> "</w:t>
+            </w:r>
+            <w:r>
+              <w:t>Element Strategy of Oxygen Evolution Electrocatalysis Based on in Situ Spectroelectrochemistry</w:t>
+            </w:r>
+            <w:r>
+              <w:t>"</w:t>
+            </w:r>
+            <w:r>
+              <w:t xml:space="preserve"> </w:t>
+            </w:r>
+            <w:r>
+              <w:rPr>
+                <w:rFonts w:ascii="Arial" w:hAnsi="Arial"/>
+                <w:b/>
+                <w:i/>
+              </w:rPr>
+              <w:t>Chem. Commun.</w:t>
+            </w:r>
+            <w:r>
+              <w:t xml:space="preserve">, </w:t>
+            </w:r>
+            <w:r>
+              <w:rPr>
+                <w:rFonts w:ascii="Arial" w:hAnsi="Arial"/>
+                <w:b/>
+              </w:rPr>
+              <w:t>2017</w:t>
+            </w:r>
+            <w:r>
+              <w:t xml:space="preserve">, </w:t>
+            </w:r>
+            <w:r>
+              <w:rPr>
+                <w:i/>
+              </w:rPr>
+              <w:t>53</w:t>
+            </w:r>
+            <w:r>
+              <w:t xml:space="preserve">, </w:t>
+            </w:r>
+            <w:r>
+              <w:t>7149-7161</w:t>
+            </w:r>
+            <w:r>
+              <w:t>.</w:t>
+              <w:tab/>
+            </w:r>
+            <w:hyperlink r:id="rId39">
+              <w:r>
+                <w:rPr/>
+                <w:t>(URL)</w:t>
+              </w:r>
+            </w:hyperlink>
+            <w:r>
+              <w:br/>
+            </w:r>
+          </w:p>
+        </w:tc>
+      </w:tr>
+    </w:tbl>
+    <w:tbl>
+      <w:tblPr>
+        <w:tblW w:type="auto" w:w="0"/>
+        <w:tblLayout w:type="fixed"/>
+        <w:tblLook w:firstColumn="1" w:firstRow="1" w:lastColumn="0" w:lastRow="0" w:noHBand="0" w:noVBand="1" w:val="04A0"/>
+      </w:tblPr>
+      <w:tblGrid>
+        <w:gridCol w:w="4535"/>
+        <w:gridCol w:w="4535"/>
+      </w:tblGrid>
+      <w:tr>
+        <w:tc>
+          <w:tcPr>
+            <w:tcW w:type="dxa" w:w="850"/>
+          </w:tcPr>
+          <w:p>
+            <w:r>
+              <w:t>27.</w:t>
+            </w:r>
+          </w:p>
+        </w:tc>
+        <w:tc>
+          <w:tcPr>
+            <w:tcW w:type="dxa" w:w="8220"/>
+          </w:tcPr>
+          <w:p>
+            <w:r/>
+            <w:r/>
+            <w:r>
+              <w:rPr>
+                <w:rFonts w:ascii="Arial" w:hAnsi="Arial"/>
+                <w:b/>
+                <w:u w:val="single"/>
+              </w:rPr>
+              <w:t>Hideshi Ooka</w:t>
+            </w:r>
+            <w:r>
+              <w:t>, Akira Yamaguchi, Toshihiro Takashima, Kazuhito Hashimoto, Ryuhei Nakamura*</w:t>
+            </w:r>
+            <w:r>
+              <w:t xml:space="preserve"> "</w:t>
+            </w:r>
+            <w:r>
+              <w:t>Efficiency of Oxygen Evolution on Iridium Oxide Determined From the pH Dependence of Charge Accumulation</w:t>
+            </w:r>
+            <w:r>
+              <w:t>"</w:t>
+            </w:r>
+            <w:r>
+              <w:t xml:space="preserve"> </w:t>
+            </w:r>
+            <w:r>
+              <w:rPr>
+                <w:rFonts w:ascii="Arial" w:hAnsi="Arial"/>
+                <w:b/>
+                <w:i/>
+              </w:rPr>
+              <w:t>J. Phys. Chem. C</w:t>
+            </w:r>
+            <w:r>
+              <w:t xml:space="preserve">, </w:t>
+            </w:r>
+            <w:r>
+              <w:rPr>
+                <w:rFonts w:ascii="Arial" w:hAnsi="Arial"/>
+                <w:b/>
+              </w:rPr>
+              <w:t>2017</w:t>
+            </w:r>
+            <w:r>
+              <w:t xml:space="preserve">, </w:t>
+            </w:r>
+            <w:r>
+              <w:rPr>
+                <w:i/>
+              </w:rPr>
+              <w:t>121</w:t>
+            </w:r>
+            <w:r>
+              <w:t xml:space="preserve">, </w:t>
+            </w:r>
+            <w:r>
+              <w:t>17873-17881</w:t>
+            </w:r>
+            <w:r>
+              <w:t>.</w:t>
+              <w:tab/>
+            </w:r>
+            <w:hyperlink r:id="rId40">
+              <w:r>
+                <w:rPr/>
+                <w:t>(URL)</w:t>
+              </w:r>
+            </w:hyperlink>
+            <w:r>
+              <w:br/>
+            </w:r>
+          </w:p>
+        </w:tc>
+      </w:tr>
+    </w:tbl>
+    <w:tbl>
+      <w:tblPr>
+        <w:tblW w:type="auto" w:w="0"/>
+        <w:tblLayout w:type="fixed"/>
+        <w:tblLook w:firstColumn="1" w:firstRow="1" w:lastColumn="0" w:lastRow="0" w:noHBand="0" w:noVBand="1" w:val="04A0"/>
+      </w:tblPr>
+      <w:tblGrid>
+        <w:gridCol w:w="4535"/>
+        <w:gridCol w:w="4535"/>
+      </w:tblGrid>
+      <w:tr>
+        <w:tc>
+          <w:tcPr>
+            <w:tcW w:type="dxa" w:w="850"/>
+          </w:tcPr>
+          <w:p>
+            <w:r>
+              <w:t>28.</w:t>
+            </w:r>
+          </w:p>
+        </w:tc>
+        <w:tc>
+          <w:tcPr>
+            <w:tcW w:type="dxa" w:w="8220"/>
+          </w:tcPr>
+          <w:p>
+            <w:r/>
+            <w:r/>
+            <w:r>
+              <w:rPr>
+                <w:rFonts w:ascii="Arial" w:hAnsi="Arial"/>
+                <w:b/>
+                <w:u w:val="single"/>
+              </w:rPr>
+              <w:t>Hideshi Ooka</w:t>
+            </w:r>
+            <w:r>
+              <w:t>, Yuanqing Wang, Akira Yamaguchi, Makoto Hatakeyama, Shinichiro Nakamura, Kazuhito Hashimoto*, Ryuhei Nakamura*</w:t>
+            </w:r>
+            <w:r>
+              <w:t xml:space="preserve"> "</w:t>
+            </w:r>
+            <w:r>
+              <w:t>Legitimate Intermediates of Oxygen Evolution on Iridium Oxide Revealed by in Situ Electrochemical Evanescent Wave Spectroscopy</w:t>
+            </w:r>
+            <w:r>
+              <w:t>"</w:t>
+            </w:r>
+            <w:r>
+              <w:t xml:space="preserve"> </w:t>
+            </w:r>
+            <w:r>
+              <w:rPr>
+                <w:rFonts w:ascii="Arial" w:hAnsi="Arial"/>
+                <w:b/>
+                <w:i/>
+              </w:rPr>
+              <w:t>Phys. Chem. Chem. Phys.</w:t>
+            </w:r>
+            <w:r>
+              <w:t xml:space="preserve">, </w:t>
+            </w:r>
+            <w:r>
+              <w:rPr>
+                <w:rFonts w:ascii="Arial" w:hAnsi="Arial"/>
+                <w:b/>
+              </w:rPr>
+              <w:t>2016</w:t>
+            </w:r>
+            <w:r>
+              <w:t xml:space="preserve">, </w:t>
+            </w:r>
+            <w:r>
+              <w:rPr>
+                <w:i/>
+              </w:rPr>
+              <w:t>18</w:t>
+            </w:r>
+            <w:r>
+              <w:t xml:space="preserve">, </w:t>
+            </w:r>
+            <w:r>
+              <w:t>15199-15204</w:t>
+            </w:r>
+            <w:r>
+              <w:t>.</w:t>
+              <w:tab/>
+            </w:r>
+            <w:hyperlink r:id="rId41">
+              <w:r>
+                <w:rPr/>
+                <w:t>(URL)</w:t>
+              </w:r>
+            </w:hyperlink>
+            <w:r>
+              <w:br/>
+            </w:r>
+          </w:p>
+        </w:tc>
+      </w:tr>
+    </w:tbl>
+    <w:tbl>
+      <w:tblPr>
+        <w:tblW w:type="auto" w:w="0"/>
+        <w:tblLayout w:type="fixed"/>
+        <w:tblLook w:firstColumn="1" w:firstRow="1" w:lastColumn="0" w:lastRow="0" w:noHBand="0" w:noVBand="1" w:val="04A0"/>
+      </w:tblPr>
+      <w:tblGrid>
+        <w:gridCol w:w="4535"/>
+        <w:gridCol w:w="4535"/>
+      </w:tblGrid>
+      <w:tr>
+        <w:tc>
+          <w:tcPr>
+            <w:tcW w:type="dxa" w:w="850"/>
+          </w:tcPr>
+          <w:p>
+            <w:r>
+              <w:t>29.</w:t>
+            </w:r>
+          </w:p>
+        </w:tc>
+        <w:tc>
+          <w:tcPr>
+            <w:tcW w:type="dxa" w:w="8220"/>
+          </w:tcPr>
+          <w:p>
+            <w:r/>
+            <w:r/>
+            <w:r>
+              <w:rPr>
+                <w:rFonts w:ascii="Arial" w:hAnsi="Arial"/>
+                <w:b/>
+                <w:u w:val="single"/>
+              </w:rPr>
+              <w:t>Hideshi Ooka</w:t>
+            </w:r>
+            <w:r>
+              <w:t>, Takumi Ishii, Kazuhito Hashimoto*, Ryuhei Nakamura*</w:t>
+            </w:r>
+            <w:r>
+              <w:t xml:space="preserve"> "</w:t>
+            </w:r>
+            <w:r>
+              <w:t>Light-Induced Cell Aggregation of Euglena Gracilis Towards Economically Feasible Biofuel Production</w:t>
+            </w:r>
+            <w:r>
+              <w:t>"</w:t>
+            </w:r>
+            <w:r>
+              <w:t xml:space="preserve"> </w:t>
+            </w:r>
+            <w:r>
+              <w:rPr>
+                <w:rFonts w:ascii="Arial" w:hAnsi="Arial"/>
+                <w:b/>
+                <w:i/>
+              </w:rPr>
+              <w:t>RSC Adv.</w:t>
+            </w:r>
+            <w:r>
+              <w:t xml:space="preserve">, </w:t>
+            </w:r>
+            <w:r>
+              <w:rPr>
+                <w:rFonts w:ascii="Arial" w:hAnsi="Arial"/>
+                <w:b/>
+              </w:rPr>
+              <w:t>2014</w:t>
+            </w:r>
+            <w:r>
+              <w:t xml:space="preserve">, </w:t>
+            </w:r>
+            <w:r>
+              <w:rPr>
+                <w:i/>
+              </w:rPr>
+              <w:t>4</w:t>
+            </w:r>
+            <w:r>
+              <w:t xml:space="preserve">, </w:t>
+            </w:r>
+            <w:r>
+              <w:t>20693-20698</w:t>
+            </w:r>
+            <w:r>
+              <w:t>.</w:t>
+              <w:tab/>
+            </w:r>
+            <w:hyperlink r:id="rId42">
               <w:r>
                 <w:rPr/>
                 <w:t>(URL)</w:t>
@@ -4967,7 +5275,7 @@
           <w:sz w:val="28"/>
           <w:u w:val="single"/>
         </w:rPr>
-        <w:t>総説: 3 報</w:t>
+        <w:t>総説: 4 報</w:t>
       </w:r>
     </w:p>
     <w:tbl>
@@ -5060,7 +5368,7 @@
               <w:t>.</w:t>
               <w:tab/>
             </w:r>
-            <w:hyperlink r:id="rId39">
+            <w:hyperlink r:id="rId43">
               <w:r>
                 <w:rPr/>
                 <w:t>(URL)</w:t>
@@ -5100,7 +5408,9 @@
           </w:tcPr>
           <w:p>
             <w:r/>
-            <w:r/>
+            <w:r>
+              <w:t xml:space="preserve">Yoko Chiba*, </w:t>
+            </w:r>
             <w:r>
               <w:rPr>
                 <w:rFonts w:ascii="Arial" w:hAnsi="Arial"/>
@@ -5109,14 +5419,12 @@
               </w:rPr>
               <w:t>Hideshi Ooka</w:t>
             </w:r>
-            <w:r>
-              <w:t>*, Jun Huang, Kai S. Exner</w:t>
-            </w:r>
+            <w:r/>
             <w:r>
               <w:t xml:space="preserve"> "</w:t>
             </w:r>
             <w:r>
-              <w:t>The Sabatier Principle in Electrocatalysis: Basics, Limitations, and Extensions</w:t>
+              <w:t>How to enhance enzymatic reaction rates? The Sabatier principle and beyond</w:t>
             </w:r>
             <w:r>
               <w:t>"</w:t>
@@ -5130,7 +5438,7 @@
                 <w:b/>
                 <w:i/>
               </w:rPr>
-              <w:t>Front. Energ. Res.</w:t>
+              <w:t>Biosci. Biotechnol. Biochem.</w:t>
             </w:r>
             <w:r>
               <w:t xml:space="preserve">, </w:t>
@@ -5140,28 +5448,27 @@
                 <w:rFonts w:ascii="Arial" w:hAnsi="Arial"/>
                 <w:b/>
               </w:rPr>
-              <w:t>2021</w:t>
+              <w:t>2025</w:t>
             </w:r>
             <w:r>
               <w:t xml:space="preserve">, </w:t>
             </w:r>
             <w:r>
+              <w:t>(</w:t>
+            </w:r>
+            <w:r>
               <w:rPr>
                 <w:i/>
               </w:rPr>
-              <w:t>9</w:t>
-            </w:r>
-            <w:r>
-              <w:t xml:space="preserve">, </w:t>
-            </w:r>
-            <w:r>
-              <w:t>155</w:t>
+            </w:r>
+            <w:r>
+              <w:t>)</w:t>
             </w:r>
             <w:r>
               <w:t>.</w:t>
               <w:tab/>
             </w:r>
-            <w:hyperlink r:id="rId40">
+            <w:hyperlink r:id="rId44">
               <w:r>
                 <w:rPr/>
                 <w:t>(URL)</w:t>
@@ -5211,13 +5518,13 @@
               <w:t>Hideshi Ooka</w:t>
             </w:r>
             <w:r>
-              <w:t>, Shawn E. McGlynn, Ryuhei Nakamura*</w:t>
+              <w:t>*, Jun Huang, Kai S. Exner</w:t>
             </w:r>
             <w:r>
               <w:t xml:space="preserve"> "</w:t>
             </w:r>
             <w:r>
-              <w:t>Electrochemistry at Deep-Sea Hydrothermal Vents: Utilization of the Thermodynamic Driving Force Towards the Autotrophic Origin of Life</w:t>
+              <w:t>The Sabatier Principle in Electrocatalysis: Basics, Limitations, and Extensions</w:t>
             </w:r>
             <w:r>
               <w:t>"</w:t>
@@ -5231,7 +5538,7 @@
                 <w:b/>
                 <w:i/>
               </w:rPr>
-              <w:t>ChemElectroChem</w:t>
+              <w:t>Front. Energ. Res.</w:t>
             </w:r>
             <w:r>
               <w:t xml:space="preserve">, </w:t>
@@ -5241,7 +5548,7 @@
                 <w:rFonts w:ascii="Arial" w:hAnsi="Arial"/>
                 <w:b/>
               </w:rPr>
-              <w:t>2019</w:t>
+              <w:t>2021</w:t>
             </w:r>
             <w:r>
               <w:t xml:space="preserve">, </w:t>
@@ -5250,19 +5557,120 @@
               <w:rPr>
                 <w:i/>
               </w:rPr>
-              <w:t>6</w:t>
+              <w:t>9</w:t>
             </w:r>
             <w:r>
               <w:t xml:space="preserve">, </w:t>
             </w:r>
             <w:r>
-              <w:t>1316-1323</w:t>
+              <w:t>155</w:t>
             </w:r>
             <w:r>
               <w:t>.</w:t>
               <w:tab/>
             </w:r>
-            <w:hyperlink r:id="rId41">
+            <w:hyperlink r:id="rId45">
+              <w:r>
+                <w:rPr/>
+                <w:t>(URL)</w:t>
+              </w:r>
+            </w:hyperlink>
+            <w:r>
+              <w:br/>
+            </w:r>
+          </w:p>
+        </w:tc>
+      </w:tr>
+    </w:tbl>
+    <w:tbl>
+      <w:tblPr>
+        <w:tblW w:type="auto" w:w="0"/>
+        <w:tblLayout w:type="fixed"/>
+        <w:tblLook w:firstColumn="1" w:firstRow="1" w:lastColumn="0" w:lastRow="0" w:noHBand="0" w:noVBand="1" w:val="04A0"/>
+      </w:tblPr>
+      <w:tblGrid>
+        <w:gridCol w:w="4535"/>
+        <w:gridCol w:w="4535"/>
+      </w:tblGrid>
+      <w:tr>
+        <w:tc>
+          <w:tcPr>
+            <w:tcW w:type="dxa" w:w="850"/>
+          </w:tcPr>
+          <w:p>
+            <w:r>
+              <w:t>4.</w:t>
+            </w:r>
+          </w:p>
+        </w:tc>
+        <w:tc>
+          <w:tcPr>
+            <w:tcW w:type="dxa" w:w="8220"/>
+          </w:tcPr>
+          <w:p>
+            <w:r/>
+            <w:r/>
+            <w:r>
+              <w:rPr>
+                <w:rFonts w:ascii="Arial" w:hAnsi="Arial"/>
+                <w:b/>
+                <w:u w:val="single"/>
+              </w:rPr>
+              <w:t>Hideshi Ooka</w:t>
+            </w:r>
+            <w:r>
+              <w:t>, Shawn E. McGlynn, Ryuhei Nakamura*</w:t>
+            </w:r>
+            <w:r>
+              <w:t xml:space="preserve"> "</w:t>
+            </w:r>
+            <w:r>
+              <w:t>Electrochemistry at Deep-Sea Hydrothermal Vents: Utilization of the Thermodynamic Driving Force Towards the Autotrophic Origin of Life</w:t>
+            </w:r>
+            <w:r>
+              <w:t>"</w:t>
+            </w:r>
+            <w:r>
+              <w:t xml:space="preserve"> </w:t>
+            </w:r>
+            <w:r>
+              <w:rPr>
+                <w:rFonts w:ascii="Arial" w:hAnsi="Arial"/>
+                <w:b/>
+                <w:i/>
+              </w:rPr>
+              <w:t>ChemElectroChem</w:t>
+            </w:r>
+            <w:r>
+              <w:t xml:space="preserve">, </w:t>
+            </w:r>
+            <w:r>
+              <w:rPr>
+                <w:rFonts w:ascii="Arial" w:hAnsi="Arial"/>
+                <w:b/>
+              </w:rPr>
+              <w:t>2019</w:t>
+            </w:r>
+            <w:r>
+              <w:t xml:space="preserve">, </w:t>
+            </w:r>
+            <w:r>
+              <w:rPr>
+                <w:i/>
+              </w:rPr>
+              <w:t>6</w:t>
+            </w:r>
+            <w:r>
+              <w:t xml:space="preserve">, </w:t>
+            </w:r>
+            <w:r>
+              <w:t>1316-1323</w:t>
+            </w:r>
+            <w:r>
+              <w:t>.</w:t>
+              <w:tab/>
+            </w:r>
+            <w:hyperlink r:id="rId46">
               <w:r>
                 <w:rPr/>
                 <w:t>(URL)</w:t>
@@ -5482,7 +5890,7 @@
               <w:t xml:space="preserve"> </w:t>
             </w:r>
             <w:r>
-              <w:t>MIMS/CMMA自己組織化セミナー, 明治大学, 東京 (2024/06/27).</w:t>
+              <w:t>MIMS/CMMA自己組織化セミナー, 明治大学, 中野キャンパス (2024/06/27).</w:t>
               <w:br/>
             </w:r>
           </w:p>
@@ -5539,7 +5947,7 @@
               <w:t xml:space="preserve"> </w:t>
             </w:r>
             <w:r>
-              <w:t>理研Discovery Evening, 理化学研究所, 和光 (2024/02/13).</w:t>
+              <w:t>理研Discovery Evening, 理化学研究所, 和光キャンパス (2024/02/13).</w:t>
               <w:br/>
             </w:r>
           </w:p>
@@ -5653,7 +6061,7 @@
               <w:t xml:space="preserve"> </w:t>
             </w:r>
             <w:r>
-              <w:t>2023 Workshop on Bidirectional Catalysis From Molecular Machines to Enzymes, Paris, France (2023/09/11).</w:t>
+              <w:t>2023 Workshop on Bidirectional Catalysis From Molecular Machines to Enzymes, パリ市立大学, France (2023/09/11).</w:t>
               <w:br/>
             </w:r>
           </w:p>
@@ -5767,7 +6175,7 @@
               <w:t xml:space="preserve"> </w:t>
             </w:r>
             <w:r>
-              <w:t>触媒・酵素・エコシステムの統合理解に向けた数理実験融合, RIKEN, Wako (2023/03/09).</w:t>
+              <w:t>触媒・酵素・エコシステムの統合理解に向けた数理実験融合, 理化学研究所, 和光キャンパス (2023/03/09).</w:t>
               <w:br/>
             </w:r>
           </w:p>
@@ -5824,7 +6232,7 @@
               <w:t xml:space="preserve"> </w:t>
             </w:r>
             <w:r>
-              <w:t>セミナー #212203, 技術情報協会, Online (2022/12/08).</w:t>
+              <w:t>セミナー #212203, 技術情報協会, オンライン (2022/12/08).</w:t>
               <w:br/>
             </w:r>
           </w:p>
@@ -5949,7 +6357,7 @@
                 <w:b/>
                 <w:color w:val="B10026"/>
               </w:rPr>
-              <w:t>基調講演（若手枠）</w:t>
+              <w:t>若手基調講演</w:t>
               <w:br/>
             </w:r>
           </w:p>
@@ -6122,7 +6530,7 @@
               <w:t xml:space="preserve"> </w:t>
             </w:r>
             <w:r>
-              <w:t>Seminar at Nam Lab, Seoul National University, Korea (2018/06/05).</w:t>
+              <w:t>Seminar at Nam Lab, ソウル大学校, Korea (2018/06/05).</w:t>
               <w:br/>
             </w:r>
           </w:p>
@@ -6167,6 +6575,242 @@
           </w:tcPr>
           <w:p>
             <w:r/>
+            <w:r/>
+            <w:r>
+              <w:rPr>
+                <w:rFonts w:ascii="游ゴシック" w:hAnsi="游ゴシック" w:eastAsia="游ゴシック"/>
+                <w:b/>
+                <w:u w:val="single"/>
+              </w:rPr>
+              <w:t>大岡英史</w:t>
+            </w:r>
+            <w:r>
+              <w:t>、須田智晴、八束孝一、中村龍平</w:t>
+            </w:r>
+            <w:r>
+              <w:t xml:space="preserve"> 「</w:t>
+            </w:r>
+            <w:r>
+              <w:t>律速段階に依存しない酸素発生反応の速度式の開発</w:t>
+            </w:r>
+            <w:r>
+              <w:t>」</w:t>
+            </w:r>
+            <w:r>
+              <w:t xml:space="preserve"> </w:t>
+            </w:r>
+            <w:r>
+              <w:t>電気化学会第93回大会, 東京理科大学, 野田キャンパス (2026/03/17).</w:t>
+              <w:br/>
+            </w:r>
+          </w:p>
+        </w:tc>
+      </w:tr>
+    </w:tbl>
+    <w:tbl>
+      <w:tblPr>
+        <w:tblW w:type="auto" w:w="0"/>
+        <w:tblLayout w:type="fixed"/>
+        <w:tblLook w:firstColumn="1" w:firstRow="1" w:lastColumn="0" w:lastRow="0" w:noHBand="0" w:noVBand="1" w:val="04A0"/>
+      </w:tblPr>
+      <w:tblGrid>
+        <w:gridCol w:w="4535"/>
+        <w:gridCol w:w="4535"/>
+      </w:tblGrid>
+      <w:tr>
+        <w:tc>
+          <w:tcPr>
+            <w:tcW w:type="dxa" w:w="850"/>
+          </w:tcPr>
+          <w:p>
+            <w:r>
+              <w:t>2.</w:t>
+            </w:r>
+          </w:p>
+        </w:tc>
+        <w:tc>
+          <w:tcPr>
+            <w:tcW w:type="dxa" w:w="8220"/>
+          </w:tcPr>
+          <w:p>
+            <w:r/>
+            <w:r/>
+            <w:r>
+              <w:rPr>
+                <w:rFonts w:ascii="游ゴシック" w:hAnsi="游ゴシック" w:eastAsia="游ゴシック"/>
+                <w:b/>
+                <w:u w:val="single"/>
+              </w:rPr>
+              <w:t>大岡英史</w:t>
+            </w:r>
+            <w:r>
+              <w:t>、中村龍平</w:t>
+            </w:r>
+            <w:r>
+              <w:t xml:space="preserve"> 「</w:t>
+            </w:r>
+            <w:r>
+              <w:t>速度論による触媒特性の理解</w:t>
+            </w:r>
+            <w:r>
+              <w:t>」</w:t>
+            </w:r>
+            <w:r>
+              <w:t xml:space="preserve"> </w:t>
+            </w:r>
+            <w:r>
+              <w:t>低炭素社会のための若手研究者を主体とする日中韓科学技術フォーラム, Zoom, Zoom (2025/10/21).</w:t>
+              <w:br/>
+            </w:r>
+          </w:p>
+        </w:tc>
+      </w:tr>
+    </w:tbl>
+    <w:tbl>
+      <w:tblPr>
+        <w:tblW w:type="auto" w:w="0"/>
+        <w:tblLayout w:type="fixed"/>
+        <w:tblLook w:firstColumn="1" w:firstRow="1" w:lastColumn="0" w:lastRow="0" w:noHBand="0" w:noVBand="1" w:val="04A0"/>
+      </w:tblPr>
+      <w:tblGrid>
+        <w:gridCol w:w="4535"/>
+        <w:gridCol w:w="4535"/>
+      </w:tblGrid>
+      <w:tr>
+        <w:tc>
+          <w:tcPr>
+            <w:tcW w:type="dxa" w:w="850"/>
+          </w:tcPr>
+          <w:p>
+            <w:r>
+              <w:t>3.</w:t>
+            </w:r>
+          </w:p>
+        </w:tc>
+        <w:tc>
+          <w:tcPr>
+            <w:tcW w:type="dxa" w:w="8220"/>
+          </w:tcPr>
+          <w:p>
+            <w:r/>
+            <w:r/>
+            <w:r>
+              <w:rPr>
+                <w:rFonts w:ascii="游ゴシック" w:hAnsi="游ゴシック" w:eastAsia="游ゴシック"/>
+                <w:b/>
+                <w:u w:val="single"/>
+              </w:rPr>
+              <w:t>大岡英史</w:t>
+            </w:r>
+            <w:r>
+              <w:t>、中村龍平</w:t>
+            </w:r>
+            <w:r>
+              <w:t xml:space="preserve"> 「</w:t>
+            </w:r>
+            <w:r>
+              <w:t>ポストサバティエ理論の構築に向けた速度論解析</w:t>
+            </w:r>
+            <w:r>
+              <w:t>」</w:t>
+            </w:r>
+            <w:r>
+              <w:t xml:space="preserve"> </w:t>
+            </w:r>
+            <w:r>
+              <w:t>DX-Poly, DX-GEM若手の会, 東京大学, 東京 (2025/09/09).</w:t>
+              <w:br/>
+            </w:r>
+          </w:p>
+        </w:tc>
+      </w:tr>
+    </w:tbl>
+    <w:tbl>
+      <w:tblPr>
+        <w:tblW w:type="auto" w:w="0"/>
+        <w:tblLayout w:type="fixed"/>
+        <w:tblLook w:firstColumn="1" w:firstRow="1" w:lastColumn="0" w:lastRow="0" w:noHBand="0" w:noVBand="1" w:val="04A0"/>
+      </w:tblPr>
+      <w:tblGrid>
+        <w:gridCol w:w="4535"/>
+        <w:gridCol w:w="4535"/>
+      </w:tblGrid>
+      <w:tr>
+        <w:tc>
+          <w:tcPr>
+            <w:tcW w:type="dxa" w:w="850"/>
+          </w:tcPr>
+          <w:p>
+            <w:r>
+              <w:t>4.</w:t>
+            </w:r>
+          </w:p>
+        </w:tc>
+        <w:tc>
+          <w:tcPr>
+            <w:tcW w:type="dxa" w:w="8220"/>
+          </w:tcPr>
+          <w:p>
+            <w:r/>
+            <w:r/>
+            <w:r>
+              <w:rPr>
+                <w:rFonts w:ascii="游ゴシック" w:hAnsi="游ゴシック" w:eastAsia="游ゴシック"/>
+                <w:b/>
+                <w:u w:val="single"/>
+              </w:rPr>
+              <w:t>大岡英史</w:t>
+            </w:r>
+            <w:r>
+              <w:t>、須田智晴、八束孝一、中村龍平</w:t>
+            </w:r>
+            <w:r>
+              <w:t xml:space="preserve"> 「</w:t>
+            </w:r>
+            <w:r>
+              <w:t>化学反応ネットワークにおける速度と駆動力の関係性</w:t>
+            </w:r>
+            <w:r>
+              <w:t>」</w:t>
+            </w:r>
+            <w:r>
+              <w:t xml:space="preserve"> </w:t>
+            </w:r>
+            <w:r>
+              <w:t>応用数理学会, 東京理科大学, 東京 (2025/09/03).</w:t>
+              <w:br/>
+            </w:r>
+          </w:p>
+        </w:tc>
+      </w:tr>
+    </w:tbl>
+    <w:tbl>
+      <w:tblPr>
+        <w:tblW w:type="auto" w:w="0"/>
+        <w:tblLayout w:type="fixed"/>
+        <w:tblLook w:firstColumn="1" w:firstRow="1" w:lastColumn="0" w:lastRow="0" w:noHBand="0" w:noVBand="1" w:val="04A0"/>
+      </w:tblPr>
+      <w:tblGrid>
+        <w:gridCol w:w="4535"/>
+        <w:gridCol w:w="4535"/>
+      </w:tblGrid>
+      <w:tr>
+        <w:tc>
+          <w:tcPr>
+            <w:tcW w:type="dxa" w:w="850"/>
+          </w:tcPr>
+          <w:p>
+            <w:r>
+              <w:t>5.</w:t>
+            </w:r>
+          </w:p>
+        </w:tc>
+        <w:tc>
+          <w:tcPr>
+            <w:tcW w:type="dxa" w:w="8220"/>
+          </w:tcPr>
+          <w:p>
+            <w:r/>
             <w:r>
               <w:t xml:space="preserve">Sahaya Vijay Jeyaraj, Hirokazu Komatsu, Ryuhei Nakamura, </w:t>
             </w:r>
@@ -6216,7 +6860,7 @@
           </w:tcPr>
           <w:p>
             <w:r>
-              <w:t>2.</w:t>
+              <w:t>6.</w:t>
             </w:r>
           </w:p>
         </w:tc>
@@ -6275,7 +6919,7 @@
           </w:tcPr>
           <w:p>
             <w:r>
-              <w:t>3.</w:t>
+              <w:t>7.</w:t>
             </w:r>
           </w:p>
         </w:tc>
@@ -6334,7 +6978,7 @@
           </w:tcPr>
           <w:p>
             <w:r>
-              <w:t>4.</w:t>
+              <w:t>8.</w:t>
             </w:r>
           </w:p>
         </w:tc>
@@ -6391,7 +7035,7 @@
           </w:tcPr>
           <w:p>
             <w:r>
-              <w:t>5.</w:t>
+              <w:t>9.</w:t>
             </w:r>
           </w:p>
         </w:tc>
@@ -6448,7 +7092,7 @@
           </w:tcPr>
           <w:p>
             <w:r>
-              <w:t>6.</w:t>
+              <w:t>10.</w:t>
             </w:r>
           </w:p>
         </w:tc>
@@ -6507,7 +7151,7 @@
           </w:tcPr>
           <w:p>
             <w:r>
-              <w:t>7.</w:t>
+              <w:t>11.</w:t>
             </w:r>
           </w:p>
         </w:tc>
@@ -6566,7 +7210,7 @@
           </w:tcPr>
           <w:p>
             <w:r>
-              <w:t>8.</w:t>
+              <w:t>12.</w:t>
             </w:r>
           </w:p>
         </w:tc>
@@ -6625,7 +7269,7 @@
           </w:tcPr>
           <w:p>
             <w:r>
-              <w:t>9.</w:t>
+              <w:t>13.</w:t>
             </w:r>
           </w:p>
         </w:tc>
@@ -6686,7 +7330,7 @@
           </w:tcPr>
           <w:p>
             <w:r>
-              <w:t>10.</w:t>
+              <w:t>14.</w:t>
             </w:r>
           </w:p>
         </w:tc>
@@ -6745,7 +7389,7 @@
           </w:tcPr>
           <w:p>
             <w:r>
-              <w:t>11.</w:t>
+              <w:t>15.</w:t>
             </w:r>
           </w:p>
         </w:tc>
@@ -6804,7 +7448,7 @@
           </w:tcPr>
           <w:p>
             <w:r>
-              <w:t>12.</w:t>
+              <w:t>16.</w:t>
             </w:r>
           </w:p>
         </w:tc>
@@ -6861,7 +7505,7 @@
           </w:tcPr>
           <w:p>
             <w:r>
-              <w:t>13.</w:t>
+              <w:t>17.</w:t>
             </w:r>
           </w:p>
         </w:tc>
@@ -6920,7 +7564,7 @@
           </w:tcPr>
           <w:p>
             <w:r>
-              <w:t>14.</w:t>
+              <w:t>18.</w:t>
             </w:r>
           </w:p>
         </w:tc>
@@ -6979,7 +7623,7 @@
           </w:tcPr>
           <w:p>
             <w:r>
-              <w:t>15.</w:t>
+              <w:t>19.</w:t>
             </w:r>
           </w:p>
         </w:tc>
@@ -7038,7 +7682,7 @@
           </w:tcPr>
           <w:p>
             <w:r>
-              <w:t>16.</w:t>
+              <w:t>20.</w:t>
             </w:r>
           </w:p>
         </w:tc>
@@ -7095,7 +7739,7 @@
           </w:tcPr>
           <w:p>
             <w:r>
-              <w:t>17.</w:t>
+              <w:t>21.</w:t>
             </w:r>
           </w:p>
         </w:tc>
@@ -7152,7 +7796,7 @@
           </w:tcPr>
           <w:p>
             <w:r>
-              <w:t>18.</w:t>
+              <w:t>22.</w:t>
             </w:r>
           </w:p>
         </w:tc>
@@ -7209,7 +7853,7 @@
           </w:tcPr>
           <w:p>
             <w:r>
-              <w:t>19.</w:t>
+              <w:t>23.</w:t>
             </w:r>
           </w:p>
         </w:tc>
@@ -7266,7 +7910,7 @@
           </w:tcPr>
           <w:p>
             <w:r>
-              <w:t>20.</w:t>
+              <w:t>24.</w:t>
             </w:r>
           </w:p>
         </w:tc>
@@ -7325,7 +7969,7 @@
           </w:tcPr>
           <w:p>
             <w:r>
-              <w:t>21.</w:t>
+              <w:t>25.</w:t>
             </w:r>
           </w:p>
         </w:tc>
@@ -7358,7 +8002,7 @@
               <w:t xml:space="preserve"> </w:t>
             </w:r>
             <w:r>
-              <w:t>Lab-Theory Standing Talk, RIKEN, Wako (2023/03/16).</w:t>
+              <w:t>Lab-Theory Standing Talk, 理化学研究所, 和光キャンパス (2023/03/16).</w:t>
               <w:br/>
             </w:r>
             <w:r>
@@ -7391,7 +8035,7 @@
           </w:tcPr>
           <w:p>
             <w:r>
-              <w:t>22.</w:t>
+              <w:t>26.</w:t>
             </w:r>
           </w:p>
         </w:tc>
@@ -7448,7 +8092,7 @@
           </w:tcPr>
           <w:p>
             <w:r>
-              <w:t>23.</w:t>
+              <w:t>27.</w:t>
             </w:r>
           </w:p>
         </w:tc>
@@ -7505,7 +8149,7 @@
           </w:tcPr>
           <w:p>
             <w:r>
-              <w:t>24.</w:t>
+              <w:t>28.</w:t>
             </w:r>
           </w:p>
         </w:tc>
@@ -7564,7 +8208,7 @@
           </w:tcPr>
           <w:p>
             <w:r>
-              <w:t>25.</w:t>
+              <w:t>29.</w:t>
             </w:r>
           </w:p>
         </w:tc>
@@ -7623,7 +8267,7 @@
           </w:tcPr>
           <w:p>
             <w:r>
-              <w:t>26.</w:t>
+              <w:t>30.</w:t>
             </w:r>
           </w:p>
         </w:tc>
@@ -7682,7 +8326,7 @@
           </w:tcPr>
           <w:p>
             <w:r>
-              <w:t>27.</w:t>
+              <w:t>31.</w:t>
             </w:r>
           </w:p>
         </w:tc>
@@ -7741,7 +8385,7 @@
           </w:tcPr>
           <w:p>
             <w:r>
-              <w:t>28.</w:t>
+              <w:t>32.</w:t>
             </w:r>
           </w:p>
         </w:tc>
@@ -7800,7 +8444,7 @@
           </w:tcPr>
           <w:p>
             <w:r>
-              <w:t>29.</w:t>
+              <w:t>33.</w:t>
             </w:r>
           </w:p>
         </w:tc>
@@ -7859,7 +8503,7 @@
           </w:tcPr>
           <w:p>
             <w:r>
-              <w:t>30.</w:t>
+              <w:t>34.</w:t>
             </w:r>
           </w:p>
         </w:tc>
@@ -7916,7 +8560,7 @@
           </w:tcPr>
           <w:p>
             <w:r>
-              <w:t>31.</w:t>
+              <w:t>35.</w:t>
             </w:r>
           </w:p>
         </w:tc>
@@ -7975,7 +8619,7 @@
           </w:tcPr>
           <w:p>
             <w:r>
-              <w:t>32.</w:t>
+              <w:t>36.</w:t>
             </w:r>
           </w:p>
         </w:tc>
@@ -8034,7 +8678,7 @@
           </w:tcPr>
           <w:p>
             <w:r>
-              <w:t>33.</w:t>
+              <w:t>37.</w:t>
             </w:r>
           </w:p>
         </w:tc>
@@ -8093,7 +8737,7 @@
           </w:tcPr>
           <w:p>
             <w:r>
-              <w:t>34.</w:t>
+              <w:t>38.</w:t>
             </w:r>
           </w:p>
         </w:tc>
@@ -10545,7 +11189,7 @@
           <w:p>
             <w:r/>
             <w:r>
-              <w:t>理研 Incentive Research Project</w:t>
+              <w:t>理研 奨励課題</w:t>
               <w:br/>
             </w:r>
             <w:r>

</xml_diff>